<commit_message>
Thesis Draft updated to version turned in
</commit_message>
<xml_diff>
--- a/docs/Linder_ThesisDraft.docx
+++ b/docs/Linder_ThesisDraft.docx
@@ -333,7 +333,7 @@
           <w:rFonts w:cs="Times New Roman"/>
           <w:color w:val="000000"/>
         </w:rPr>
-        <w:t xml:space="preserve"> of a species and its community composition is the result of interplays between a combination of abiotic (i.e. environmental) and biotic (e.g. competition) factors (Ackerly 2003). More specifically, the two limitations imposed on species in determining their ranges are theorized as (1) abiotically stressful environments that limit species at high latitudes and altitudes and (2) species </w:t>
+        <w:t xml:space="preserve"> of a species and its community composition is the result of interplays between a combination of abiotic (i.e. environmental) and biotic (e.g. competition) factors (Ackerly 2003). More specifically, the two limitations imposed on species in determining their ranges are theorized as (1) abiotically </w:t>
       </w:r>
       <w:r>
         <w:rPr>
@@ -341,7 +341,7 @@
           <w:color w:val="000000"/>
         </w:rPr>
         <w:lastRenderedPageBreak/>
-        <w:t xml:space="preserve">interactions that further impose restrictions on the species through competition (Louthan et. al, 2015; Pigot </w:t>
+        <w:t xml:space="preserve">stressful environments that limit species at high latitudes and altitudes and (2) species interactions that further impose restrictions on the species through competition (Louthan et. al, 2015; Pigot </w:t>
       </w:r>
       <w:r>
         <w:rPr>
@@ -369,62 +369,21 @@
           <w:rFonts w:cs="Times New Roman"/>
           <w:color w:val="000000"/>
         </w:rPr>
-        <w:t xml:space="preserve"> habitat filtering (</w:t>
-      </w:r>
-      <w:proofErr w:type="spellStart"/>
-      <w:r>
-        <w:rPr>
-          <w:rFonts w:cs="Times New Roman"/>
-          <w:color w:val="000000"/>
-        </w:rPr>
-        <w:t>Weiher</w:t>
-      </w:r>
-      <w:proofErr w:type="spellEnd"/>
-      <w:r>
-        <w:rPr>
-          <w:rFonts w:cs="Times New Roman"/>
-          <w:color w:val="000000"/>
-        </w:rPr>
-        <w:t xml:space="preserve"> </w:t>
-      </w:r>
-      <w:r>
-        <w:rPr>
-          <w:rFonts w:cs="Times New Roman"/>
-          <w:color w:val="000000"/>
-        </w:rPr>
-        <w:t xml:space="preserve">&amp; </w:t>
-      </w:r>
-      <w:proofErr w:type="spellStart"/>
-      <w:r>
-        <w:rPr>
-          <w:rFonts w:cs="Times New Roman"/>
-          <w:color w:val="000000"/>
-        </w:rPr>
-        <w:t>Keddy</w:t>
-      </w:r>
-      <w:proofErr w:type="spellEnd"/>
-      <w:r>
-        <w:rPr>
-          <w:rFonts w:cs="Times New Roman"/>
-          <w:color w:val="000000"/>
-        </w:rPr>
-        <w:t xml:space="preserve"> 1998). A species’ range is thus the spatial representation of its realized niche. Range limits are then predetermined by a species’ environment and the strength of its surrounding biotic factors (</w:t>
-      </w:r>
-      <w:proofErr w:type="spellStart"/>
-      <w:r>
-        <w:rPr>
-          <w:rFonts w:cs="Times New Roman"/>
-          <w:color w:val="000000"/>
-        </w:rPr>
-        <w:t>Pigot</w:t>
-      </w:r>
-      <w:proofErr w:type="spellEnd"/>
-      <w:r>
-        <w:rPr>
-          <w:rFonts w:cs="Times New Roman"/>
-          <w:color w:val="000000"/>
-        </w:rPr>
-        <w:t xml:space="preserve"> </w:t>
+        <w:t xml:space="preserve"> habitat filtering (Weiher </w:t>
+      </w:r>
+      <w:r>
+        <w:rPr>
+          <w:rFonts w:cs="Times New Roman"/>
+          <w:color w:val="000000"/>
+        </w:rPr>
+        <w:t>&amp; Keddy</w:t>
+      </w:r>
+      <w:r>
+        <w:rPr>
+          <w:rFonts w:cs="Times New Roman"/>
+          <w:color w:val="000000"/>
+        </w:rPr>
+        <w:t xml:space="preserve"> 1998). A species’ range is thus the spatial representation of its realized niche. Range limits are then predetermined by a species’ environment and the strength of its surrounding biotic factors (Pigot </w:t>
       </w:r>
       <w:r>
         <w:rPr>
@@ -590,6 +549,14 @@
           <w:color w:val="000000"/>
         </w:rPr>
       </w:pPr>
+      <w:r>
+        <w:rPr>
+          <w:rFonts w:cs="Times New Roman"/>
+          <w:i/>
+          <w:color w:val="000000"/>
+        </w:rPr>
+        <w:t>Functional traits and niche differentiation</w:t>
+      </w:r>
     </w:p>
     <w:p>
       <w:pPr>
@@ -612,20 +579,53 @@
         <w:autoSpaceDN w:val="0"/>
         <w:adjustRightInd w:val="0"/>
         <w:spacing w:line="480" w:lineRule="auto"/>
-        <w:outlineLvl w:val="0"/>
-        <w:rPr>
-          <w:rFonts w:cs="Times New Roman"/>
-          <w:i/>
-          <w:color w:val="000000"/>
-        </w:rPr>
-      </w:pPr>
-      <w:r>
-        <w:rPr>
-          <w:rFonts w:cs="Times New Roman"/>
-          <w:i/>
-          <w:color w:val="000000"/>
-        </w:rPr>
-        <w:t>Functional traits and niche differentiation</w:t>
+        <w:ind w:firstLine="720"/>
+        <w:rPr>
+          <w:rFonts w:cs="Times New Roman"/>
+          <w:color w:val="000000"/>
+        </w:rPr>
+      </w:pPr>
+      <w:r>
+        <w:rPr>
+          <w:rFonts w:cs="Times New Roman"/>
+          <w:color w:val="000000"/>
+        </w:rPr>
+        <w:t>To more fully understand the resource partitioning within niches in plants, it has become common practice to use functional traits as a proxy for understanding possible life strategies of different species. Functional traits have become a useful tool in understanding the nature of the relationship between plants within their communities, as well as understanding the relationship between environment and community assembly. Recent evidence has led to a shift away from the neutral model theory of general assembly (Hubbell 2001) towards the niche differentiation model (Kraft 2008). These studies have seen subtle differences in strategy differentiation contributing to species coexistence. Additionally, a large amount of intraspecific variation in functional traits may reduce the limiting effect of phylogenetic relatedness in nearby species (i.e. limiting similarity) (Burns &amp; Strauss 2012).</w:t>
+      </w:r>
+      <w:r>
+        <w:rPr>
+          <w:rFonts w:cs="Times New Roman"/>
+          <w:color w:val="000000"/>
+        </w:rPr>
+        <w:t xml:space="preserve"> Functional traits have also been shown to be accurate predictors of species’</w:t>
+      </w:r>
+      <w:r>
+        <w:rPr>
+          <w:rFonts w:cs="Times New Roman"/>
+          <w:color w:val="000000"/>
+        </w:rPr>
+        <w:t xml:space="preserve"> geographic ranges (Stahl &amp; Wirth</w:t>
+      </w:r>
+      <w:r>
+        <w:rPr>
+          <w:rFonts w:cs="Times New Roman"/>
+          <w:color w:val="000000"/>
+        </w:rPr>
+        <w:t xml:space="preserve"> 2014)</w:t>
+      </w:r>
+      <w:r>
+        <w:rPr>
+          <w:rFonts w:cs="Times New Roman"/>
+          <w:color w:val="000000"/>
+        </w:rPr>
+        <w:t>, lending credence to the theory of niche differentiation and resource partitioning as a primary factor in determining a species’ geographic range</w:t>
+      </w:r>
+      <w:r>
+        <w:rPr>
+          <w:rFonts w:cs="Times New Roman"/>
+          <w:color w:val="000000"/>
+        </w:rPr>
+        <w:t xml:space="preserve">.  </w:t>
       </w:r>
     </w:p>
     <w:p>
@@ -660,44 +660,104 @@
           <w:rFonts w:cs="Times New Roman"/>
           <w:color w:val="000000"/>
         </w:rPr>
-        <w:t>To more fully understand the resource partitioning within niches in plants, it has become common practice to use functional traits as a proxy for understanding possible life strategies of different species. Functional traits have become a useful tool in understanding the nature of the relationship between plants within their communities, as well as understanding the relationship between environment and community assembly. Recent evidence has led to a shift away from the neutral model theory of general assembly (Hubbell 2001) towards the niche differentiation model (</w:t>
-      </w:r>
-      <w:bookmarkStart w:id="0" w:name="_GoBack"/>
-      <w:r>
-        <w:rPr>
-          <w:rFonts w:cs="Times New Roman"/>
-          <w:color w:val="000000"/>
-        </w:rPr>
-        <w:t>Kraft</w:t>
-      </w:r>
-      <w:bookmarkEnd w:id="0"/>
-      <w:r>
-        <w:rPr>
-          <w:rFonts w:cs="Times New Roman"/>
-          <w:color w:val="000000"/>
-        </w:rPr>
-        <w:t xml:space="preserve"> 2008). These studies have seen subtle differences in strategy differentiation contributing to species coexistence. Additionally, a large amount of intraspecific variation in functional traits may reduce the limiting effect of phylogenetic relatedness in nearby species (i.e. limiting similarity) (Burns &amp; Strauss 2012).</w:t>
-      </w:r>
-      <w:r>
-        <w:rPr>
-          <w:rFonts w:cs="Times New Roman"/>
-          <w:color w:val="000000"/>
-        </w:rPr>
-        <w:t xml:space="preserve"> Functional traits have also been shown to be accurate predictors of species’ geographic ranges (Stahl et. al 2014)</w:t>
-      </w:r>
-      <w:r>
-        <w:rPr>
-          <w:rFonts w:cs="Times New Roman"/>
-          <w:color w:val="000000"/>
-        </w:rPr>
-        <w:t>, lending credence to the theory of niche differentiation and resource partitioning as a primary factor in determining a species’ geographic range</w:t>
-      </w:r>
-      <w:r>
-        <w:rPr>
-          <w:rFonts w:cs="Times New Roman"/>
-          <w:color w:val="000000"/>
-        </w:rPr>
-        <w:t xml:space="preserve">.  </w:t>
+        <w:t>Different functional traits correspond to varying plant life strategies. Taking note of specific leaf area (SLA) serves as a proxy for life history, while leaf shape exhibits strong latitudinal and climate gradients for some species. The nutrients of tissues in plants also serve to provide information on resource investment. The ratio of carbon to nitrogen in a leaf gives information on the life history strategy of the leaf, as well as relative investment in the structures of the plant that harvest light. The height of a plant is an indicator of its local performance, while stem specific density provides insight into drought resistance and/or growth rate.</w:t>
+      </w:r>
+      <w:r>
+        <w:rPr>
+          <w:rFonts w:cs="Times New Roman"/>
+          <w:color w:val="000000"/>
+        </w:rPr>
+        <w:t xml:space="preserve"> </w:t>
+      </w:r>
+      <w:r>
+        <w:rPr>
+          <w:rFonts w:cs="Times New Roman"/>
+          <w:color w:val="000000"/>
+        </w:rPr>
+        <w:t>By using related</w:t>
+      </w:r>
+      <w:r>
+        <w:rPr>
+          <w:rFonts w:cs="Times New Roman"/>
+          <w:color w:val="000000"/>
+        </w:rPr>
+        <w:t xml:space="preserve"> functional traits </w:t>
+      </w:r>
+      <w:r>
+        <w:rPr>
+          <w:rFonts w:cs="Times New Roman"/>
+          <w:color w:val="000000"/>
+        </w:rPr>
+        <w:t>to describe a plant’s resource partitioning across its geographic range,</w:t>
+      </w:r>
+      <w:r>
+        <w:rPr>
+          <w:rFonts w:cs="Times New Roman"/>
+          <w:color w:val="000000"/>
+        </w:rPr>
+        <w:t xml:space="preserve"> I </w:t>
+      </w:r>
+      <w:r>
+        <w:rPr>
+          <w:rFonts w:cs="Times New Roman"/>
+          <w:color w:val="000000"/>
+        </w:rPr>
+        <w:t xml:space="preserve">can </w:t>
+      </w:r>
+      <w:r>
+        <w:rPr>
+          <w:rFonts w:cs="Times New Roman"/>
+          <w:color w:val="000000"/>
+        </w:rPr>
+        <w:t xml:space="preserve">more accurately predict how a species could respond to shifts in climate. </w:t>
+      </w:r>
+      <w:r>
+        <w:rPr>
+          <w:rFonts w:cs="Times New Roman"/>
+        </w:rPr>
+        <w:t>Incorporating trait-based models in</w:t>
+      </w:r>
+      <w:r>
+        <w:rPr>
+          <w:rFonts w:cs="Times New Roman"/>
+        </w:rPr>
+        <w:t xml:space="preserve"> our</w:t>
+      </w:r>
+      <w:r>
+        <w:rPr>
+          <w:rFonts w:cs="Times New Roman"/>
+        </w:rPr>
+        <w:t xml:space="preserve"> </w:t>
+      </w:r>
+      <w:r>
+        <w:rPr>
+          <w:rFonts w:cs="Times New Roman"/>
+        </w:rPr>
+        <w:t xml:space="preserve">understanding of the roles that species interactions play in community assembly is crucial </w:t>
+      </w:r>
+      <w:r>
+        <w:rPr>
+          <w:rFonts w:cs="Times New Roman"/>
+        </w:rPr>
+        <w:t xml:space="preserve">(Pigot </w:t>
+      </w:r>
+      <w:r>
+        <w:rPr>
+          <w:rFonts w:cs="Times New Roman"/>
+        </w:rPr>
+        <w:t>&amp;</w:t>
+      </w:r>
+      <w:r>
+        <w:rPr>
+          <w:rFonts w:cs="Times New Roman"/>
+        </w:rPr>
+        <w:t xml:space="preserve"> Tobias 2013</w:t>
+      </w:r>
+      <w:r>
+        <w:rPr>
+          <w:rFonts w:cs="Times New Roman"/>
+        </w:rPr>
+        <w:t>).</w:t>
       </w:r>
     </w:p>
     <w:p>
@@ -721,130 +781,13 @@
         <w:autoSpaceDN w:val="0"/>
         <w:adjustRightInd w:val="0"/>
         <w:spacing w:line="480" w:lineRule="auto"/>
-        <w:ind w:firstLine="720"/>
-        <w:rPr>
-          <w:rFonts w:cs="Times New Roman"/>
-          <w:color w:val="000000"/>
-        </w:rPr>
-      </w:pPr>
-      <w:r>
-        <w:rPr>
-          <w:rFonts w:cs="Times New Roman"/>
-          <w:color w:val="000000"/>
-        </w:rPr>
-        <w:t>Different functional traits correspond to varying plant life strategies. Taking note of specific leaf area (SLA) serves as a proxy for life history, while leaf shape exhibits strong latitudinal and climate gradients for some species. The nutrients of tissues in plants also serve to provide information on resource investment. The ratio of carbon to nitrogen in a leaf gives information on the life history strategy of the leaf, as well as relative investment in the structures of the plant that harvest light. The height of a plant is an indicator of its local performance, while stem specific density provides insight into drought resistance and/or growth rate.</w:t>
-      </w:r>
-      <w:r>
-        <w:rPr>
-          <w:rFonts w:cs="Times New Roman"/>
-          <w:color w:val="000000"/>
-        </w:rPr>
-        <w:t xml:space="preserve"> </w:t>
-      </w:r>
-      <w:r>
-        <w:rPr>
-          <w:rFonts w:cs="Times New Roman"/>
-          <w:color w:val="000000"/>
-        </w:rPr>
-        <w:t>By using related</w:t>
-      </w:r>
-      <w:r>
-        <w:rPr>
-          <w:rFonts w:cs="Times New Roman"/>
-          <w:color w:val="000000"/>
-        </w:rPr>
-        <w:t xml:space="preserve"> functional traits </w:t>
-      </w:r>
-      <w:r>
-        <w:rPr>
-          <w:rFonts w:cs="Times New Roman"/>
-          <w:color w:val="000000"/>
-        </w:rPr>
-        <w:t>to describe a plant’s resource partitioning across its geographic range,</w:t>
-      </w:r>
-      <w:r>
-        <w:rPr>
-          <w:rFonts w:cs="Times New Roman"/>
-          <w:color w:val="000000"/>
-        </w:rPr>
-        <w:t xml:space="preserve"> I </w:t>
-      </w:r>
-      <w:r>
-        <w:rPr>
-          <w:rFonts w:cs="Times New Roman"/>
-          <w:color w:val="000000"/>
-        </w:rPr>
-        <w:t xml:space="preserve">can </w:t>
-      </w:r>
-      <w:r>
-        <w:rPr>
-          <w:rFonts w:cs="Times New Roman"/>
-          <w:color w:val="000000"/>
-        </w:rPr>
-        <w:t xml:space="preserve">more accurately predict how a species could respond to shifts in climate. </w:t>
-      </w:r>
-      <w:r>
-        <w:rPr>
-          <w:rFonts w:cs="Times New Roman"/>
-        </w:rPr>
-        <w:t>Incorporating trait-based models in</w:t>
-      </w:r>
-      <w:r>
-        <w:rPr>
-          <w:rFonts w:cs="Times New Roman"/>
-        </w:rPr>
-        <w:t xml:space="preserve"> our</w:t>
-      </w:r>
-      <w:r>
-        <w:rPr>
-          <w:rFonts w:cs="Times New Roman"/>
-        </w:rPr>
-        <w:t xml:space="preserve"> </w:t>
-      </w:r>
-      <w:r>
-        <w:rPr>
-          <w:rFonts w:cs="Times New Roman"/>
-        </w:rPr>
-        <w:t xml:space="preserve">understanding of the roles that species interactions play in community assembly is crucial </w:t>
-      </w:r>
-      <w:r>
-        <w:rPr>
-          <w:rFonts w:cs="Times New Roman"/>
-        </w:rPr>
-        <w:t>(</w:t>
-      </w:r>
-      <w:proofErr w:type="spellStart"/>
-      <w:r>
-        <w:rPr>
-          <w:rFonts w:cs="Times New Roman"/>
-        </w:rPr>
-        <w:t>Pigot</w:t>
-      </w:r>
-      <w:proofErr w:type="spellEnd"/>
-      <w:r>
-        <w:rPr>
-          <w:rFonts w:cs="Times New Roman"/>
-        </w:rPr>
-        <w:t xml:space="preserve"> </w:t>
-      </w:r>
-      <w:r>
-        <w:rPr>
-          <w:rFonts w:cs="Times New Roman"/>
-        </w:rPr>
-        <w:t>&amp;</w:t>
-      </w:r>
-      <w:r>
-        <w:rPr>
-          <w:rFonts w:cs="Times New Roman"/>
-        </w:rPr>
-        <w:t xml:space="preserve"> Tobias 2013</w:t>
-      </w:r>
-      <w:r>
-        <w:rPr>
-          <w:rFonts w:cs="Times New Roman"/>
-        </w:rPr>
-        <w:t>).</w:t>
-      </w:r>
+        <w:outlineLvl w:val="0"/>
+        <w:rPr>
+          <w:rFonts w:cs="Times New Roman"/>
+          <w:i/>
+          <w:color w:val="000000"/>
+        </w:rPr>
+      </w:pPr>
     </w:p>
     <w:p>
       <w:pPr>
@@ -874,6 +817,14 @@
           <w:color w:val="000000"/>
         </w:rPr>
       </w:pPr>
+      <w:r>
+        <w:rPr>
+          <w:rFonts w:cs="Times New Roman"/>
+          <w:i/>
+          <w:color w:val="000000"/>
+        </w:rPr>
+        <w:t>Range shifts and response to climate change</w:t>
+      </w:r>
     </w:p>
     <w:p>
       <w:pPr>
@@ -896,20 +847,130 @@
         <w:autoSpaceDN w:val="0"/>
         <w:adjustRightInd w:val="0"/>
         <w:spacing w:line="480" w:lineRule="auto"/>
-        <w:outlineLvl w:val="0"/>
-        <w:rPr>
-          <w:rFonts w:cs="Times New Roman"/>
-          <w:i/>
-          <w:color w:val="000000"/>
-        </w:rPr>
-      </w:pPr>
-      <w:r>
-        <w:rPr>
-          <w:rFonts w:cs="Times New Roman"/>
-          <w:i/>
-          <w:color w:val="000000"/>
-        </w:rPr>
-        <w:t>Range shifts and response to climate change</w:t>
+        <w:rPr>
+          <w:rFonts w:cs="Times New Roman"/>
+          <w:color w:val="000000"/>
+        </w:rPr>
+      </w:pPr>
+      <w:r>
+        <w:rPr>
+          <w:rFonts w:cs="Times New Roman"/>
+          <w:color w:val="000000"/>
+        </w:rPr>
+        <w:tab/>
+        <w:t>Observing</w:t>
+      </w:r>
+      <w:r>
+        <w:rPr>
+          <w:rFonts w:cs="Times New Roman"/>
+          <w:color w:val="000000"/>
+        </w:rPr>
+        <w:t xml:space="preserve"> a species at its range edge can serve to test the conditions by which some populations adapt successfully (or not) to novel conditions. </w:t>
+      </w:r>
+      <w:r>
+        <w:rPr>
+          <w:rFonts w:cs="Times New Roman"/>
+          <w:color w:val="000000"/>
+        </w:rPr>
+        <w:t>Due to global climate change, many species’ optimum environments are shifting north or up. However, s</w:t>
+      </w:r>
+      <w:r>
+        <w:rPr>
+          <w:rFonts w:cs="Times New Roman"/>
+          <w:color w:val="000000"/>
+        </w:rPr>
+        <w:t>pecies ranges are very mobile, often contractin</w:t>
+      </w:r>
+      <w:r>
+        <w:rPr>
+          <w:rFonts w:cs="Times New Roman"/>
+          <w:color w:val="000000"/>
+        </w:rPr>
+        <w:t xml:space="preserve">g or expanding over time (Brown, Stevens &amp; Kaufman </w:t>
+      </w:r>
+      <w:r>
+        <w:rPr>
+          <w:rFonts w:cs="Times New Roman"/>
+          <w:color w:val="000000"/>
+        </w:rPr>
+        <w:t>1996</w:t>
+      </w:r>
+      <w:r>
+        <w:rPr>
+          <w:rFonts w:cs="Times New Roman"/>
+          <w:color w:val="000000"/>
+        </w:rPr>
+        <w:t>; Davis</w:t>
+      </w:r>
+      <w:r>
+        <w:rPr>
+          <w:rFonts w:cs="Times New Roman"/>
+          <w:color w:val="000000"/>
+        </w:rPr>
+        <w:t xml:space="preserve"> &amp; Shaw</w:t>
+      </w:r>
+      <w:r>
+        <w:rPr>
+          <w:rFonts w:cs="Times New Roman"/>
+          <w:color w:val="000000"/>
+        </w:rPr>
+        <w:t xml:space="preserve"> 2001</w:t>
+      </w:r>
+      <w:r>
+        <w:rPr>
+          <w:rFonts w:cs="Times New Roman"/>
+          <w:color w:val="000000"/>
+        </w:rPr>
+        <w:t>).</w:t>
+      </w:r>
+      <w:r>
+        <w:rPr>
+          <w:rFonts w:cs="Times New Roman"/>
+          <w:color w:val="000000"/>
+        </w:rPr>
+        <w:t xml:space="preserve"> As the temperature </w:t>
+      </w:r>
+      <w:r>
+        <w:rPr>
+          <w:rFonts w:cs="Times New Roman"/>
+          <w:color w:val="000000"/>
+        </w:rPr>
+        <w:t>increased late</w:t>
+      </w:r>
+      <w:r>
+        <w:rPr>
+          <w:rFonts w:cs="Times New Roman"/>
+          <w:color w:val="000000"/>
+        </w:rPr>
+        <w:t xml:space="preserve"> in the last glacial interval, </w:t>
+      </w:r>
+      <w:r>
+        <w:rPr>
+          <w:rFonts w:cs="Times New Roman"/>
+          <w:color w:val="000000"/>
+        </w:rPr>
+        <w:t>woody species</w:t>
+      </w:r>
+      <w:r>
+        <w:rPr>
+          <w:rFonts w:cs="Times New Roman"/>
+          <w:color w:val="000000"/>
+        </w:rPr>
+        <w:t xml:space="preserve"> populations established themselves at increasingly higher latitudes</w:t>
+      </w:r>
+      <w:r>
+        <w:rPr>
+          <w:rFonts w:cs="Times New Roman"/>
+          <w:color w:val="000000"/>
+        </w:rPr>
+        <w:t xml:space="preserve"> in “migrations”</w:t>
+      </w:r>
+      <w:r>
+        <w:rPr>
+          <w:rFonts w:cs="Times New Roman"/>
+          <w:color w:val="000000"/>
+        </w:rPr>
+        <w:t xml:space="preserve"> (David &amp; Shaw 2001).</w:t>
       </w:r>
     </w:p>
     <w:p>
@@ -944,153 +1005,59 @@
           <w:color w:val="000000"/>
         </w:rPr>
         <w:tab/>
-        <w:t>Observing</w:t>
-      </w:r>
-      <w:r>
-        <w:rPr>
-          <w:rFonts w:cs="Times New Roman"/>
-          <w:color w:val="000000"/>
-        </w:rPr>
-        <w:t xml:space="preserve"> a species at its range edge can serve to test the conditions by which some populations adapt successfully (or not) to novel conditions. </w:t>
-      </w:r>
-      <w:r>
-        <w:rPr>
-          <w:rFonts w:cs="Times New Roman"/>
-          <w:color w:val="000000"/>
-        </w:rPr>
-        <w:t>Due to global climate change, many species’ optimum environments are shifting north or up. However, s</w:t>
-      </w:r>
-      <w:r>
-        <w:rPr>
-          <w:rFonts w:cs="Times New Roman"/>
-          <w:color w:val="000000"/>
-        </w:rPr>
-        <w:t>pecies ranges are very mobile, often contracting or expanding over time (Brown et. al 1996</w:t>
-      </w:r>
-      <w:r>
-        <w:rPr>
-          <w:rFonts w:cs="Times New Roman"/>
-          <w:color w:val="000000"/>
-        </w:rPr>
-        <w:t>; Davis</w:t>
-      </w:r>
-      <w:r>
-        <w:rPr>
-          <w:rFonts w:cs="Times New Roman"/>
-          <w:color w:val="000000"/>
-        </w:rPr>
-        <w:t xml:space="preserve"> &amp; Shaw</w:t>
-      </w:r>
-      <w:r>
-        <w:rPr>
-          <w:rFonts w:cs="Times New Roman"/>
-          <w:color w:val="000000"/>
-        </w:rPr>
-        <w:t xml:space="preserve"> 2001</w:t>
-      </w:r>
-      <w:r>
-        <w:rPr>
-          <w:rFonts w:cs="Times New Roman"/>
-          <w:color w:val="000000"/>
-        </w:rPr>
-        <w:t>).</w:t>
-      </w:r>
-      <w:r>
-        <w:rPr>
-          <w:rFonts w:cs="Times New Roman"/>
-          <w:color w:val="000000"/>
-        </w:rPr>
-        <w:t xml:space="preserve"> As the temperature </w:t>
-      </w:r>
-      <w:r>
-        <w:rPr>
-          <w:rFonts w:cs="Times New Roman"/>
-          <w:color w:val="000000"/>
-        </w:rPr>
-        <w:t>increased late</w:t>
-      </w:r>
-      <w:r>
-        <w:rPr>
-          <w:rFonts w:cs="Times New Roman"/>
-          <w:color w:val="000000"/>
-        </w:rPr>
-        <w:t xml:space="preserve"> in the last glacial interval, </w:t>
-      </w:r>
-      <w:r>
-        <w:rPr>
-          <w:rFonts w:cs="Times New Roman"/>
-          <w:color w:val="000000"/>
-        </w:rPr>
-        <w:t>woody species</w:t>
-      </w:r>
-      <w:r>
-        <w:rPr>
-          <w:rFonts w:cs="Times New Roman"/>
-          <w:color w:val="000000"/>
-        </w:rPr>
-        <w:t xml:space="preserve"> populations established themselves at increasingly higher latitudes</w:t>
-      </w:r>
-      <w:r>
-        <w:rPr>
-          <w:rFonts w:cs="Times New Roman"/>
-          <w:color w:val="000000"/>
-        </w:rPr>
-        <w:t xml:space="preserve"> in “migrations”</w:t>
-      </w:r>
-      <w:r>
-        <w:rPr>
-          <w:rFonts w:cs="Times New Roman"/>
-          <w:color w:val="000000"/>
-        </w:rPr>
-        <w:t xml:space="preserve"> (David &amp; Shaw 2001).</w:t>
-      </w:r>
-    </w:p>
-    <w:p>
-      <w:pPr>
-        <w:widowControl w:val="0"/>
-        <w:tabs>
-          <w:tab w:val="left" w:pos="940"/>
-          <w:tab w:val="left" w:pos="1440"/>
-          <w:tab w:val="left" w:pos="2160"/>
-          <w:tab w:val="left" w:pos="2880"/>
-          <w:tab w:val="left" w:pos="3600"/>
-          <w:tab w:val="left" w:pos="4320"/>
-          <w:tab w:val="left" w:pos="5040"/>
-          <w:tab w:val="left" w:pos="5760"/>
-          <w:tab w:val="left" w:pos="6480"/>
-          <w:tab w:val="left" w:pos="7200"/>
-          <w:tab w:val="left" w:pos="7920"/>
-          <w:tab w:val="left" w:pos="8640"/>
-        </w:tabs>
-        <w:autoSpaceDE w:val="0"/>
-        <w:autoSpaceDN w:val="0"/>
-        <w:adjustRightInd w:val="0"/>
-        <w:spacing w:line="480" w:lineRule="auto"/>
-        <w:rPr>
-          <w:rFonts w:cs="Times New Roman"/>
-          <w:color w:val="000000"/>
-        </w:rPr>
-      </w:pPr>
-      <w:r>
-        <w:rPr>
-          <w:rFonts w:cs="Times New Roman"/>
-          <w:color w:val="000000"/>
-        </w:rPr>
-        <w:tab/>
-      </w:r>
-      <w:r>
-        <w:rPr>
-          <w:rFonts w:cs="Times New Roman"/>
-          <w:color w:val="000000"/>
-        </w:rPr>
-        <w:t>Based on the niche conservatism hypothesis, when environmental conditions stretch beyond a species’ physiological tolerances, that species will either shift their distribution or face extinction (Peterson et. al 1999). More specifically, in response to a changing environment, a population may respond one of a few ways: 1) local population changes in microhabitat or altitudinal distribution; 2) large-scale shifts in geographic distribution, consisting of range expansions and range contraction in the former range; 3) adaptive evolution of the niche in response to the new conditions; and 4) extinction (Ackerly 2003</w:t>
-      </w:r>
-      <w:r>
-        <w:rPr>
-          <w:rFonts w:cs="Times New Roman"/>
-          <w:color w:val="000000"/>
-        </w:rPr>
-        <w:t>; Thomas et. al 2006</w:t>
+      </w:r>
+      <w:r>
+        <w:rPr>
+          <w:rFonts w:cs="Times New Roman"/>
+          <w:color w:val="000000"/>
+        </w:rPr>
+        <w:t>Based on the niche conservatism hypothesis, when environmental conditions stretch beyond a species’ physiological tolerances, that species will either shift their distribution or face extinction (</w:t>
+      </w:r>
+      <w:r>
+        <w:rPr>
+          <w:color w:val="000000"/>
+        </w:rPr>
+        <w:t xml:space="preserve">Peterson, Soberón, </w:t>
+      </w:r>
+      <w:r>
+        <w:rPr>
+          <w:color w:val="000000"/>
+        </w:rPr>
+        <w:t xml:space="preserve">&amp; </w:t>
+      </w:r>
+      <w:r>
+        <w:rPr>
+          <w:color w:val="000000"/>
+        </w:rPr>
+        <w:t>Sánchez-Cordero</w:t>
+      </w:r>
+      <w:r>
+        <w:rPr>
+          <w:rFonts w:cs="Times New Roman"/>
+          <w:color w:val="000000"/>
+        </w:rPr>
+        <w:t xml:space="preserve"> </w:t>
+      </w:r>
+      <w:r>
+        <w:rPr>
+          <w:rFonts w:cs="Times New Roman"/>
+          <w:color w:val="000000"/>
+        </w:rPr>
+        <w:t>1999). More specifically, in response to a changing environment, a population may respond one of a few ways: 1) local population changes in microhabitat or altitudinal distribution; 2) large-scale shifts in geographic distribution, consisting of range expansions and range contraction in the former range; 3) adaptive evolution of the niche in response to the new conditions; and 4) extinction (Ackerly 2003</w:t>
+      </w:r>
+      <w:r>
+        <w:rPr>
+          <w:rFonts w:cs="Times New Roman"/>
+          <w:color w:val="000000"/>
+        </w:rPr>
+        <w:t xml:space="preserve">; Thomas, Franco &amp; Hill </w:t>
+      </w:r>
+      <w:r>
+        <w:rPr>
+          <w:rFonts w:cs="Times New Roman"/>
+          <w:color w:val="000000"/>
+        </w:rPr>
+        <w:t>2006</w:t>
       </w:r>
       <w:r>
         <w:rPr>
@@ -1178,7 +1145,7 @@
                     <pic:cNvPicPr/>
                   </pic:nvPicPr>
                   <pic:blipFill>
-                    <a:blip r:embed="rId6" cstate="print">
+                    <a:blip r:embed="rId8" cstate="print">
                       <a:extLst>
                         <a:ext uri="{28A0092B-C50C-407E-A947-70E740481C1C}">
                           <a14:useLocalDpi xmlns:a14="http://schemas.microsoft.com/office/drawing/2010/main" val="0"/>
@@ -1214,7 +1181,61 @@
         <w:rPr>
           <w:rFonts w:cs="Times New Roman"/>
         </w:rPr>
-        <w:t xml:space="preserve">to hinder the advancement of colonists into new environments during shifts due to changing environments (Urban et. al 2012). </w:t>
+        <w:t>to hinder the advancement of colonists into new environments during shifts due to changing environments (</w:t>
+      </w:r>
+      <w:r>
+        <w:rPr>
+          <w:rFonts w:cs="Calibri"/>
+          <w:color w:val="000000"/>
+        </w:rPr>
+        <w:t xml:space="preserve">Suttle, </w:t>
+      </w:r>
+      <w:r>
+        <w:rPr>
+          <w:rFonts w:cs="Calibri"/>
+          <w:color w:val="000000"/>
+        </w:rPr>
+        <w:t>Thomsen</w:t>
+      </w:r>
+      <w:r>
+        <w:rPr>
+          <w:rFonts w:cs="Calibri"/>
+          <w:color w:val="000000"/>
+        </w:rPr>
+        <w:t xml:space="preserve"> </w:t>
+      </w:r>
+      <w:r>
+        <w:rPr>
+          <w:rFonts w:cs="Calibri"/>
+          <w:color w:val="000000"/>
+        </w:rPr>
+        <w:t>&amp;</w:t>
+      </w:r>
+      <w:r>
+        <w:rPr>
+          <w:rFonts w:cs="Calibri"/>
+          <w:color w:val="000000"/>
+        </w:rPr>
+        <w:t xml:space="preserve"> Power</w:t>
+      </w:r>
+      <w:r>
+        <w:rPr>
+          <w:rFonts w:cs="Calibri"/>
+          <w:color w:val="000000"/>
+        </w:rPr>
+        <w:t xml:space="preserve"> 2001</w:t>
+      </w:r>
+      <w:r>
+        <w:rPr>
+          <w:rFonts w:cs="Times New Roman"/>
+        </w:rPr>
+        <w:t xml:space="preserve">; </w:t>
+      </w:r>
+      <w:r>
+        <w:rPr>
+          <w:rFonts w:cs="Times New Roman"/>
+        </w:rPr>
+        <w:t xml:space="preserve">Urban et. al 2012). </w:t>
       </w:r>
       <w:r>
         <w:rPr>
@@ -1309,21 +1330,7 @@
         <w:rPr>
           <w:rFonts w:cs="Times New Roman"/>
         </w:rPr>
-        <w:t>Past studies have examined the effect of range limits and changing mean annual temperatures on woody plants, seeing a noticeable expansion north past the original northern range limits (</w:t>
-      </w:r>
-      <w:proofErr w:type="spellStart"/>
-      <w:r>
-        <w:rPr>
-          <w:rFonts w:cs="Times New Roman"/>
-        </w:rPr>
-        <w:t>Matías</w:t>
-      </w:r>
-      <w:proofErr w:type="spellEnd"/>
-      <w:r>
-        <w:rPr>
-          <w:rFonts w:cs="Times New Roman"/>
-        </w:rPr>
-        <w:t xml:space="preserve"> &amp; Jump 2015). </w:t>
+        <w:t xml:space="preserve">Past studies have examined the effect of range limits and changing mean annual temperatures on woody plants, seeing a noticeable expansion north past the original northern range limits (Matías &amp; Jump 2015). </w:t>
       </w:r>
       <w:r>
         <w:rPr>
@@ -1383,7 +1390,21 @@
           <w:rFonts w:cs="Times New Roman"/>
           <w:color w:val="000000"/>
         </w:rPr>
-        <w:t>(alpine bistort) across six years, both populations saw die-out at their southern range edge (Doak and Morris 2010).</w:t>
+        <w:t xml:space="preserve">(alpine bistort) across six years, both populations saw die-out at their southern range edge (Doak </w:t>
+      </w:r>
+      <w:r>
+        <w:rPr>
+          <w:rFonts w:cs="Times New Roman"/>
+          <w:color w:val="000000"/>
+        </w:rPr>
+        <w:t>&amp;</w:t>
+      </w:r>
+      <w:r>
+        <w:rPr>
+          <w:rFonts w:cs="Times New Roman"/>
+          <w:color w:val="000000"/>
+        </w:rPr>
+        <w:t xml:space="preserve"> Morris 2010).</w:t>
       </w:r>
       <w:r>
         <w:rPr>
@@ -1397,33 +1418,29 @@
           <w:rFonts w:cs="Times New Roman"/>
           <w:color w:val="000000"/>
         </w:rPr>
-        <w:t xml:space="preserve">At their northern edges, species may still face problems as well. In a meta-analysis of plant distributions spanning 40 years, </w:t>
-      </w:r>
-      <w:proofErr w:type="spellStart"/>
-      <w:r>
-        <w:rPr>
-          <w:rFonts w:cs="Times New Roman"/>
-          <w:color w:val="000000"/>
-        </w:rPr>
-        <w:t>Bertrund</w:t>
-      </w:r>
-      <w:proofErr w:type="spellEnd"/>
-      <w:r>
-        <w:rPr>
-          <w:rFonts w:cs="Times New Roman"/>
-          <w:color w:val="000000"/>
-        </w:rPr>
-        <w:t xml:space="preserve"> et. al (2011) found a lag in the responses of herbaceous forest species to </w:t>
-      </w:r>
-      <w:proofErr w:type="spellStart"/>
-      <w:r>
-        <w:rPr>
-          <w:rFonts w:cs="Times New Roman"/>
-          <w:color w:val="000000"/>
-        </w:rPr>
-        <w:t>to</w:t>
-      </w:r>
-      <w:proofErr w:type="spellEnd"/>
+        <w:t>At their northern edges, species may still face problems as well. In a meta-analysis of plant distrib</w:t>
+      </w:r>
+      <w:r>
+        <w:rPr>
+          <w:rFonts w:cs="Times New Roman"/>
+          <w:color w:val="000000"/>
+        </w:rPr>
+        <w:t>utions spanning 40 years, Bertra</w:t>
+      </w:r>
+      <w:r>
+        <w:rPr>
+          <w:rFonts w:cs="Times New Roman"/>
+          <w:color w:val="000000"/>
+        </w:rPr>
+        <w:t>nd et. al (2011) found a lag in the responses of herbaceous forest species t</w:t>
+      </w:r>
+      <w:r>
+        <w:rPr>
+          <w:rFonts w:cs="Times New Roman"/>
+          <w:color w:val="000000"/>
+        </w:rPr>
+        <w:t>o</w:t>
+      </w:r>
       <w:r>
         <w:rPr>
           <w:rFonts w:cs="Times New Roman"/>
@@ -1578,44 +1595,19 @@
         </w:rPr>
         <w:t xml:space="preserve">De </w:t>
       </w:r>
-      <w:proofErr w:type="spellStart"/>
-      <w:r>
-        <w:rPr>
-          <w:rFonts w:cs="Times New Roman"/>
-          <w:color w:val="000000"/>
-        </w:rPr>
-        <w:t>Frenne</w:t>
-      </w:r>
-      <w:proofErr w:type="spellEnd"/>
-      <w:r>
-        <w:rPr>
-          <w:rFonts w:cs="Times New Roman"/>
-          <w:color w:val="000000"/>
-        </w:rPr>
-        <w:t xml:space="preserve"> et. al 2013). </w:t>
-      </w:r>
-      <w:r>
-        <w:rPr>
-          <w:rFonts w:cs="Times New Roman"/>
-          <w:color w:val="000000"/>
-        </w:rPr>
-        <w:t>Many recent studies use altitudinal gradients as a predictor of species’ responses to climate change in lieu of latitudinal gradients, likely due to the relative ease of collection relative to sampling across latitudes (</w:t>
-      </w:r>
-      <w:proofErr w:type="spellStart"/>
-      <w:r>
-        <w:rPr>
-          <w:rFonts w:cs="Times New Roman"/>
-          <w:color w:val="000000"/>
-        </w:rPr>
-        <w:t>Matías</w:t>
-      </w:r>
-      <w:proofErr w:type="spellEnd"/>
-      <w:r>
-        <w:rPr>
-          <w:rFonts w:cs="Times New Roman"/>
-          <w:color w:val="000000"/>
-        </w:rPr>
-        <w:t xml:space="preserve"> &amp; Jump 2015).</w:t>
+      <w:r>
+        <w:rPr>
+          <w:rFonts w:cs="Times New Roman"/>
+          <w:color w:val="000000"/>
+        </w:rPr>
+        <w:t xml:space="preserve">Frenne et. al 2013). </w:t>
+      </w:r>
+      <w:r>
+        <w:rPr>
+          <w:rFonts w:cs="Times New Roman"/>
+          <w:color w:val="000000"/>
+        </w:rPr>
+        <w:t>Many recent studies use altitudinal gradients as a predictor of species’ responses to climate change in lieu of latitudinal gradients, likely due to the relative ease of collection relative to sampling across latitudes (Matías &amp; Jump 2015).</w:t>
       </w:r>
       <w:r>
         <w:rPr>
@@ -1629,23 +1621,7 @@
           <w:rFonts w:cs="Times New Roman"/>
           <w:color w:val="000000"/>
         </w:rPr>
-        <w:t xml:space="preserve">Yet altitudinal gradients have a much smaller rate of spatial change in temperature as compared to latitudinal gradients (Jump, Matias &amp; </w:t>
-      </w:r>
-      <w:proofErr w:type="spellStart"/>
-      <w:r>
-        <w:rPr>
-          <w:rFonts w:cs="Times New Roman"/>
-          <w:color w:val="000000"/>
-        </w:rPr>
-        <w:t>Peñuelas</w:t>
-      </w:r>
-      <w:proofErr w:type="spellEnd"/>
-      <w:r>
-        <w:rPr>
-          <w:rFonts w:cs="Times New Roman"/>
-          <w:color w:val="000000"/>
-        </w:rPr>
-        <w:t xml:space="preserve"> 2009)</w:t>
+        <w:t>Yet altitudinal gradients have a much smaller rate of spatial change in temperature as compared to latitudinal gradients (Jump, Matias &amp; Peñuelas 2009)</w:t>
       </w:r>
       <w:r>
         <w:rPr>
@@ -1687,23 +1663,7 @@
           <w:rFonts w:cs="Times New Roman"/>
           <w:color w:val="000000"/>
         </w:rPr>
-        <w:t xml:space="preserve">sphere. Other climatic variables, such as precipitation, also change across latitudes (De </w:t>
-      </w:r>
-      <w:proofErr w:type="spellStart"/>
-      <w:r>
-        <w:rPr>
-          <w:rFonts w:cs="Times New Roman"/>
-          <w:color w:val="000000"/>
-        </w:rPr>
-        <w:t>Frenne</w:t>
-      </w:r>
-      <w:proofErr w:type="spellEnd"/>
-      <w:r>
-        <w:rPr>
-          <w:rFonts w:cs="Times New Roman"/>
-          <w:color w:val="000000"/>
-        </w:rPr>
-        <w:t xml:space="preserve"> et. al 2013).</w:t>
+        <w:t>sphere. Other climatic variables, such as precipitation, also change across latitudes (De Frenne et. al 2013).</w:t>
       </w:r>
       <w:r>
         <w:rPr>
@@ -1927,23 +1887,7 @@
           <w:rFonts w:cs="Times New Roman"/>
           <w:color w:val="000000"/>
         </w:rPr>
-        <w:t>Looking at a woody species’ competitiveness across a latitudinal gradient provides information into the part that biotic factors play in its realized niche, and the possible effects of those biotic factors in a warming environment. Since species often track their optimal environment (</w:t>
-      </w:r>
-      <w:proofErr w:type="spellStart"/>
-      <w:r>
-        <w:rPr>
-          <w:rFonts w:cs="Times New Roman"/>
-          <w:color w:val="000000"/>
-        </w:rPr>
-        <w:t>Ackerly</w:t>
-      </w:r>
-      <w:proofErr w:type="spellEnd"/>
-      <w:r>
-        <w:rPr>
-          <w:rFonts w:cs="Times New Roman"/>
-          <w:color w:val="000000"/>
-        </w:rPr>
-        <w:t xml:space="preserve"> 2003), strong limiting factors due to competitiveness may indicate that a species will not be able to migrate at a rate sufficient to account for population loss at their southern range edge.</w:t>
+        <w:t>Looking at a woody species’ competitiveness across a latitudinal gradient provides information into the part that biotic factors play in its realized niche, and the possible effects of those biotic factors in a warming environment. Since species often track their optimal environment (Ackerly 2003), strong limiting factors due to competitiveness may indicate that a species will not be able to migrate at a rate sufficient to account for population loss at their southern range edge.</w:t>
       </w:r>
     </w:p>
     <w:p>
@@ -1977,40 +1921,15 @@
           <w:rFonts w:cs="Times New Roman"/>
           <w:color w:val="000000"/>
         </w:rPr>
-        <w:t>trees at their range extremes exhibit altered suites of functional traits from trees in the range interior (</w:t>
-      </w:r>
-      <w:proofErr w:type="spellStart"/>
-      <w:r>
-        <w:rPr>
-          <w:rFonts w:cs="Times New Roman"/>
-          <w:color w:val="000000"/>
-        </w:rPr>
-        <w:t>Weiher</w:t>
-      </w:r>
-      <w:proofErr w:type="spellEnd"/>
-      <w:r>
-        <w:rPr>
-          <w:rFonts w:cs="Times New Roman"/>
-          <w:color w:val="000000"/>
-        </w:rPr>
-        <w:t xml:space="preserve"> </w:t>
-      </w:r>
-      <w:r>
-        <w:rPr>
-          <w:rFonts w:cs="Times New Roman"/>
-          <w:color w:val="000000"/>
-        </w:rPr>
-        <w:t xml:space="preserve">&amp; </w:t>
-      </w:r>
-      <w:proofErr w:type="spellStart"/>
-      <w:r>
-        <w:rPr>
-          <w:rFonts w:cs="Times New Roman"/>
-          <w:color w:val="000000"/>
-        </w:rPr>
-        <w:t>Keddy</w:t>
-      </w:r>
-      <w:proofErr w:type="spellEnd"/>
+        <w:t xml:space="preserve">trees at their range extremes exhibit altered suites of functional traits from trees in the range interior (Weiher </w:t>
+      </w:r>
+      <w:r>
+        <w:rPr>
+          <w:rFonts w:cs="Times New Roman"/>
+          <w:color w:val="000000"/>
+        </w:rPr>
+        <w:t>&amp; Keddy</w:t>
+      </w:r>
       <w:r>
         <w:rPr>
           <w:rFonts w:cs="Times New Roman"/>
@@ -3560,25 +3479,7 @@
           <w:color w:val="333333"/>
           <w:u w:color="000000"/>
         </w:rPr>
-        <w:t xml:space="preserve">Bertrand, </w:t>
-      </w:r>
-      <w:proofErr w:type="spellStart"/>
-      <w:r>
-        <w:rPr>
-          <w:rFonts w:cs="Calibri Light"/>
-          <w:color w:val="333333"/>
-          <w:u w:color="000000"/>
-        </w:rPr>
-        <w:t>Romain</w:t>
-      </w:r>
-      <w:proofErr w:type="spellEnd"/>
-      <w:r>
-        <w:rPr>
-          <w:rFonts w:cs="Calibri Light"/>
-          <w:color w:val="333333"/>
-          <w:u w:color="000000"/>
-        </w:rPr>
-        <w:t>, et al. "Changes in Plant Community Composition Lag Behind Climate Warming in Lowland Forests." Nature 479.7374 (2011): 517. Print.</w:t>
+        <w:t>Bertrand, Romain, et al. "Changes in Plant Community Composition Lag Behind Climate Warming in Lowland Forests." Nature 479.7374 (2011): 517. Print.</w:t>
       </w:r>
     </w:p>
     <w:p>
@@ -3748,39 +3649,7 @@
           <w:rFonts w:cs="Times"/>
           <w:color w:val="000000"/>
         </w:rPr>
-        <w:t>Cavender-Bares, J. 2007. Chilling and freezing stress in live oaks (</w:t>
-      </w:r>
-      <w:proofErr w:type="spellStart"/>
-      <w:r>
-        <w:rPr>
-          <w:rFonts w:cs="Times"/>
-          <w:color w:val="000000"/>
-        </w:rPr>
-        <w:t>Quercus</w:t>
-      </w:r>
-      <w:proofErr w:type="spellEnd"/>
-      <w:r>
-        <w:rPr>
-          <w:rFonts w:cs="Times"/>
-          <w:color w:val="000000"/>
-        </w:rPr>
-        <w:t xml:space="preserve"> section </w:t>
-      </w:r>
-      <w:proofErr w:type="spellStart"/>
-      <w:r>
-        <w:rPr>
-          <w:rFonts w:cs="Times"/>
-          <w:color w:val="000000"/>
-        </w:rPr>
-        <w:t>Virentes</w:t>
-      </w:r>
-      <w:proofErr w:type="spellEnd"/>
-      <w:r>
-        <w:rPr>
-          <w:rFonts w:cs="Times"/>
-          <w:color w:val="000000"/>
-        </w:rPr>
-        <w:t xml:space="preserve">): intra- and inter-specific variation in PSII sensitivity corresponds to latitude of origin. Photosynthesis Research </w:t>
+        <w:t xml:space="preserve">Cavender-Bares, J. 2007. Chilling and freezing stress in live oaks (Quercus section Virentes): intra- and inter-specific variation in PSII sensitivity corresponds to latitude of origin. Photosynthesis Research </w:t>
       </w:r>
       <w:r>
         <w:rPr>
@@ -3998,7 +3867,14 @@
           <w:rFonts w:eastAsia="Times New Roman" w:cs="Times New Roman"/>
           <w:color w:val="000000"/>
         </w:rPr>
-        <w:t>Darwin, Charles. </w:t>
+        <w:t>Darwin, Charles.</w:t>
+      </w:r>
+      <w:r>
+        <w:rPr>
+          <w:rFonts w:eastAsia="Times New Roman" w:cs="Times New Roman"/>
+          <w:color w:val="000000"/>
+        </w:rPr>
+        <w:t> </w:t>
       </w:r>
       <w:r>
         <w:rPr>
@@ -4014,39 +3890,7 @@
           <w:rFonts w:eastAsia="Times New Roman" w:cs="Times New Roman"/>
           <w:color w:val="000000"/>
         </w:rPr>
-        <w:t xml:space="preserve">. Ed. Jim </w:t>
-      </w:r>
-      <w:proofErr w:type="spellStart"/>
-      <w:r>
-        <w:rPr>
-          <w:rFonts w:eastAsia="Times New Roman" w:cs="Times New Roman"/>
-          <w:color w:val="000000"/>
-        </w:rPr>
-        <w:t>Endersby</w:t>
-      </w:r>
-      <w:proofErr w:type="spellEnd"/>
-      <w:r>
-        <w:rPr>
-          <w:rFonts w:eastAsia="Times New Roman" w:cs="Times New Roman"/>
-          <w:color w:val="000000"/>
-        </w:rPr>
-        <w:t xml:space="preserve">. </w:t>
-      </w:r>
-      <w:proofErr w:type="gramStart"/>
-      <w:r>
-        <w:rPr>
-          <w:rFonts w:eastAsia="Times New Roman" w:cs="Times New Roman"/>
-          <w:color w:val="000000"/>
-        </w:rPr>
-        <w:t>Cambridge ;</w:t>
-      </w:r>
-      <w:proofErr w:type="gramEnd"/>
-      <w:r>
-        <w:rPr>
-          <w:rFonts w:eastAsia="Times New Roman" w:cs="Times New Roman"/>
-          <w:color w:val="000000"/>
-        </w:rPr>
-        <w:t xml:space="preserve"> New York:, 2009. Print.</w:t>
+        <w:t>. Ed. Jim Endersby. Cambridge ; New York:, 2009. Print.</w:t>
       </w:r>
     </w:p>
     <w:p>
@@ -4112,15 +3956,7 @@
           <w:color w:val="000000"/>
           <w:u w:color="000000"/>
         </w:rPr>
-        <w:t>Davis, M. B., and R. G. Shaw. Range Shifts and Adaptive Responses to Quaternary Climate Change.</w:t>
-      </w:r>
-      <w:r>
-        <w:rPr>
-          <w:rFonts w:cs="Calibri Light"/>
-          <w:color w:val="000000"/>
-          <w:u w:color="000000"/>
-        </w:rPr>
-        <w:t xml:space="preserve"> 292 Vol, 2001. Print.</w:t>
+        <w:t>Davis, M. B., and R. G. Shaw. Range Shifts and Adaptive Responses to Quaternary Climate Change. 292 Vol, 2001. Print.</w:t>
       </w:r>
     </w:p>
     <w:p>
@@ -4186,25 +4022,7 @@
           <w:color w:val="000000"/>
           <w:u w:color="000000"/>
         </w:rPr>
-        <w:t xml:space="preserve">De </w:t>
-      </w:r>
-      <w:proofErr w:type="spellStart"/>
-      <w:r>
-        <w:rPr>
-          <w:rFonts w:cs="Calibri Light"/>
-          <w:color w:val="000000"/>
-          <w:u w:color="000000"/>
-        </w:rPr>
-        <w:t>Frenne</w:t>
-      </w:r>
-      <w:proofErr w:type="spellEnd"/>
-      <w:r>
-        <w:rPr>
-          <w:rFonts w:cs="Calibri Light"/>
-          <w:color w:val="000000"/>
-          <w:u w:color="000000"/>
-        </w:rPr>
-        <w:t>, Pieter, et al. "Latitudinal Gradients as Natural Laboratories to Infer Species' Responses to Temperature." The Journal of Ecology 101.3 (2013): 784. Print.</w:t>
+        <w:t>De Frenne, Pieter, et al. "Latitudinal Gradients as Natural Laboratories to Infer Species' Responses to Temperature." The Journal of Ecology 101.3 (2013): 784. Print.</w:t>
       </w:r>
     </w:p>
     <w:p>
@@ -4270,7 +4088,15 @@
           <w:color w:val="000000"/>
           <w:u w:color="000000"/>
         </w:rPr>
-        <w:t>Doak, Daniel F., and William F. Morris. "Demographic Compensation and Tipping Points in Climate- Induced Range Shifts." Nature 467.7318 (2010): 959. Print.</w:t>
+        <w:t xml:space="preserve">Doak, </w:t>
+      </w:r>
+      <w:r>
+        <w:rPr>
+          <w:rFonts w:cs="Calibri Light"/>
+          <w:color w:val="000000"/>
+          <w:u w:color="000000"/>
+        </w:rPr>
+        <w:t>Daniel F., and William F. Morris. "Demographic Compensation and Tipping Points in Climate- Induced Range Shifts." Nature 467.7318 (2010): 959. Print.</w:t>
       </w:r>
     </w:p>
     <w:p>
@@ -4373,71 +4199,7 @@
           <w:rFonts w:cs="Calibri"/>
           <w:color w:val="000000"/>
         </w:rPr>
-        <w:t xml:space="preserve">Jump, Alistair S., </w:t>
-      </w:r>
-      <w:proofErr w:type="spellStart"/>
-      <w:r>
-        <w:rPr>
-          <w:rFonts w:cs="Calibri"/>
-          <w:color w:val="000000"/>
-        </w:rPr>
-        <w:t>Csaba</w:t>
-      </w:r>
-      <w:proofErr w:type="spellEnd"/>
-      <w:r>
-        <w:rPr>
-          <w:rFonts w:cs="Calibri"/>
-          <w:color w:val="000000"/>
-        </w:rPr>
-        <w:t xml:space="preserve"> </w:t>
-      </w:r>
-      <w:proofErr w:type="spellStart"/>
-      <w:r>
-        <w:rPr>
-          <w:rFonts w:cs="Calibri"/>
-          <w:color w:val="000000"/>
-        </w:rPr>
-        <w:t>Mátyás</w:t>
-      </w:r>
-      <w:proofErr w:type="spellEnd"/>
-      <w:r>
-        <w:rPr>
-          <w:rFonts w:cs="Calibri"/>
-          <w:color w:val="000000"/>
-        </w:rPr>
-        <w:t xml:space="preserve">, and </w:t>
-      </w:r>
-      <w:proofErr w:type="spellStart"/>
-      <w:r>
-        <w:rPr>
-          <w:rFonts w:cs="Calibri"/>
-          <w:color w:val="000000"/>
-        </w:rPr>
-        <w:t>Josep</w:t>
-      </w:r>
-      <w:proofErr w:type="spellEnd"/>
-      <w:r>
-        <w:rPr>
-          <w:rFonts w:cs="Calibri"/>
-          <w:color w:val="000000"/>
-        </w:rPr>
-        <w:t xml:space="preserve"> </w:t>
-      </w:r>
-      <w:proofErr w:type="spellStart"/>
-      <w:r>
-        <w:rPr>
-          <w:rFonts w:cs="Calibri"/>
-          <w:color w:val="000000"/>
-        </w:rPr>
-        <w:t>Peñuelas</w:t>
-      </w:r>
-      <w:proofErr w:type="spellEnd"/>
-      <w:r>
-        <w:rPr>
-          <w:rFonts w:cs="Calibri"/>
-          <w:color w:val="000000"/>
-        </w:rPr>
-        <w:t>. "The Altitude-for- Latitude Disparity in the Range Retractions of Woody Species." Trends in Ecology &amp; Evolution 24.12 (2009): 694-701. Print.</w:t>
+        <w:t>Jump, Alistair S., Csaba Mátyás, and Josep Peñuelas. "The Altitude-for- Latitude Disparity in the Range Retractions of Woody Species." Trends in Ecology &amp; Evolution 24.12 (2009): 694-701. Print.</w:t>
       </w:r>
     </w:p>
     <w:p>
@@ -4452,6 +4214,53 @@
           <w:color w:val="000000"/>
         </w:rPr>
       </w:pPr>
+    </w:p>
+    <w:p>
+      <w:pPr>
+        <w:ind w:left="720" w:hanging="720"/>
+        <w:rPr>
+          <w:rFonts w:eastAsia="Times New Roman" w:cs="Times New Roman"/>
+        </w:rPr>
+      </w:pPr>
+      <w:r>
+        <w:rPr>
+          <w:rFonts w:eastAsia="Times New Roman" w:cs="Times New Roman"/>
+          <w:color w:val="000000"/>
+        </w:rPr>
+        <w:t>Kraft, Nathan J. B., Renato Valencia, and David D. Ackerly. "Functional Traits and Niche- Based Tree Community Assembly in an Amazonian Forest."</w:t>
+      </w:r>
+      <w:r>
+        <w:rPr>
+          <w:rFonts w:eastAsia="Times New Roman" w:cs="Times New Roman"/>
+          <w:color w:val="000000"/>
+        </w:rPr>
+        <w:t> </w:t>
+      </w:r>
+      <w:r>
+        <w:rPr>
+          <w:rFonts w:eastAsia="Times New Roman" w:cs="Times New Roman"/>
+          <w:i/>
+          <w:iCs/>
+          <w:color w:val="000000"/>
+        </w:rPr>
+        <w:t>Science (New York, N.Y.)</w:t>
+      </w:r>
+      <w:r>
+        <w:rPr>
+          <w:rFonts w:eastAsia="Times New Roman" w:cs="Times New Roman"/>
+          <w:color w:val="000000"/>
+        </w:rPr>
+        <w:t> </w:t>
+      </w:r>
+      <w:r>
+        <w:rPr>
+          <w:rFonts w:eastAsia="Times New Roman" w:cs="Times New Roman"/>
+          <w:color w:val="000000"/>
+        </w:rPr>
+        <w:t>322.5901 (2008): 580. Print.</w:t>
+      </w:r>
+      <w:bookmarkStart w:id="0" w:name="_GoBack"/>
+      <w:bookmarkEnd w:id="0"/>
     </w:p>
     <w:p>
       <w:pPr>
@@ -4480,14 +4289,6 @@
           <w:u w:color="000000"/>
         </w:rPr>
       </w:pPr>
-      <w:r>
-        <w:rPr>
-          <w:rFonts w:cs="Calibri Light"/>
-          <w:color w:val="000000"/>
-          <w:u w:color="000000"/>
-        </w:rPr>
-        <w:t>Louthan, Am, Df Doak, and A. L. Angert. Where and when do Species Interactions Set Range Limits? 30 Vol., 2015. Print.</w:t>
-      </w:r>
     </w:p>
     <w:p>
       <w:pPr>
@@ -4516,6 +4317,14 @@
           <w:u w:color="000000"/>
         </w:rPr>
       </w:pPr>
+      <w:r>
+        <w:rPr>
+          <w:rFonts w:cs="Calibri Light"/>
+          <w:color w:val="000000"/>
+          <w:u w:color="000000"/>
+        </w:rPr>
+        <w:t>Louthan, Am, Df Doak, and A. L. Angert. Where and when do Species Interactions Set Range Limits? 30 Vol., 2015. Print.</w:t>
+      </w:r>
     </w:p>
     <w:p>
       <w:pPr>
@@ -4544,24 +4353,6 @@
           <w:u w:color="000000"/>
         </w:rPr>
       </w:pPr>
-      <w:proofErr w:type="spellStart"/>
-      <w:r>
-        <w:rPr>
-          <w:rFonts w:cs="Calibri Light"/>
-          <w:color w:val="000000"/>
-          <w:u w:color="000000"/>
-        </w:rPr>
-        <w:t>Matías</w:t>
-      </w:r>
-      <w:proofErr w:type="spellEnd"/>
-      <w:r>
-        <w:rPr>
-          <w:rFonts w:cs="Calibri Light"/>
-          <w:color w:val="000000"/>
-          <w:u w:color="000000"/>
-        </w:rPr>
-        <w:t>, Luis, and Alistair S. Jump. "Asymmetric Changes of Growth and Reproductive Investment Herald Altitudinal and Latitudinal Range Shifts of Two Woody Species." Global Change Biology 21.2 (2015): 882-96. Print.</w:t>
-      </w:r>
     </w:p>
     <w:p>
       <w:pPr>
@@ -4590,6 +4381,14 @@
           <w:u w:color="000000"/>
         </w:rPr>
       </w:pPr>
+      <w:r>
+        <w:rPr>
+          <w:rFonts w:cs="Calibri Light"/>
+          <w:color w:val="000000"/>
+          <w:u w:color="000000"/>
+        </w:rPr>
+        <w:t>Matías, Luis, and Alistair S. Jump. "Asymmetric Changes of Growth and Reproductive Investment Herald Altitudinal and Latitudinal Range Shifts of Two Woody Species." Global Change Biology 21.2 (2015): 882-96. Print.</w:t>
+      </w:r>
     </w:p>
     <w:p>
       <w:pPr>
@@ -4618,14 +4417,6 @@
           <w:u w:color="000000"/>
         </w:rPr>
       </w:pPr>
-      <w:r>
-        <w:rPr>
-          <w:rFonts w:cs="Calibri Light"/>
-          <w:color w:val="000000"/>
-          <w:u w:color="000000"/>
-        </w:rPr>
-        <w:t>Parmesan, Camille. "Ecological and Evolutionary Responses to Recent Climate Change." Annual Review of Ecology, Evolution, and Systematics 37 (2006): 637. Print.</w:t>
-      </w:r>
     </w:p>
     <w:p>
       <w:pPr>
@@ -4654,6 +4445,14 @@
           <w:u w:color="000000"/>
         </w:rPr>
       </w:pPr>
+      <w:r>
+        <w:rPr>
+          <w:rFonts w:cs="Calibri Light"/>
+          <w:color w:val="000000"/>
+          <w:u w:color="000000"/>
+        </w:rPr>
+        <w:t>Parmesan, Camille. "Ecological and Evolutionary Responses to Recent Climate Change." Annual Review of Ecology, Evolution, and Systematics 37 (2006): 637. Print.</w:t>
+      </w:r>
     </w:p>
     <w:p>
       <w:pPr>
@@ -4675,21 +4474,74 @@
         <w:autoSpaceDE w:val="0"/>
         <w:autoSpaceDN w:val="0"/>
         <w:adjustRightInd w:val="0"/>
+        <w:ind w:hanging="720"/>
+        <w:rPr>
+          <w:rFonts w:cs="Calibri Light"/>
+          <w:color w:val="000000"/>
+          <w:u w:color="000000"/>
+        </w:rPr>
+      </w:pPr>
+    </w:p>
+    <w:p>
+      <w:pPr>
+        <w:pStyle w:val="NormalWeb"/>
+        <w:spacing w:before="0" w:beforeAutospacing="0" w:after="0" w:afterAutospacing="0"/>
         <w:ind w:left="720" w:hanging="720"/>
         <w:rPr>
-          <w:rFonts w:cs="Calibri Light"/>
-          <w:color w:val="000000"/>
-          <w:u w:color="000000"/>
-        </w:rPr>
-      </w:pPr>
-      <w:r>
-        <w:rPr>
-          <w:rFonts w:cs="Calibri Light"/>
-          <w:color w:val="000000"/>
-          <w:u w:color="000000"/>
-        </w:rPr>
-        <w:t>Pearson, Richard G., and Terence P. Dawson. "Predicting the Impacts of Climate Change on the Distribution of Species: Are Bioclimatic Envelope Models Useful?" Global Ecology and Biogeography 12.5 (2003): 361-71. Print.</w:t>
-      </w:r>
+          <w:rFonts w:asciiTheme="minorHAnsi" w:hAnsiTheme="minorHAnsi"/>
+          <w:color w:val="000000"/>
+        </w:rPr>
+      </w:pPr>
+      <w:r>
+        <w:rPr>
+          <w:rFonts w:asciiTheme="minorHAnsi" w:hAnsiTheme="minorHAnsi"/>
+          <w:color w:val="000000"/>
+        </w:rPr>
+        <w:t>Peterson, A. T., J. Soberón, and V. Sánchez-Cordero. "Conservatism of Ecological Niches in Evolutionary Time."</w:t>
+      </w:r>
+      <w:r>
+        <w:rPr>
+          <w:rStyle w:val="apple-converted-space"/>
+          <w:rFonts w:asciiTheme="minorHAnsi" w:hAnsiTheme="minorHAnsi"/>
+          <w:color w:val="000000"/>
+        </w:rPr>
+        <w:t> </w:t>
+      </w:r>
+      <w:r>
+        <w:rPr>
+          <w:rFonts w:asciiTheme="minorHAnsi" w:hAnsiTheme="minorHAnsi"/>
+          <w:i/>
+          <w:iCs/>
+          <w:color w:val="000000"/>
+        </w:rPr>
+        <w:t>Science</w:t>
+      </w:r>
+      <w:r>
+        <w:rPr>
+          <w:rStyle w:val="apple-converted-space"/>
+          <w:rFonts w:asciiTheme="minorHAnsi" w:hAnsiTheme="minorHAnsi"/>
+          <w:color w:val="000000"/>
+        </w:rPr>
+        <w:t> </w:t>
+      </w:r>
+      <w:r>
+        <w:rPr>
+          <w:rFonts w:asciiTheme="minorHAnsi" w:hAnsiTheme="minorHAnsi"/>
+          <w:color w:val="000000"/>
+        </w:rPr>
+        <w:t>285.5431 (1999): 1265-7. Print.</w:t>
+      </w:r>
+    </w:p>
+    <w:p>
+      <w:pPr>
+        <w:pStyle w:val="NormalWeb"/>
+        <w:spacing w:before="0" w:beforeAutospacing="0" w:after="0" w:afterAutospacing="0"/>
+        <w:ind w:left="720" w:hanging="720"/>
+        <w:rPr>
+          <w:rFonts w:asciiTheme="minorHAnsi" w:hAnsiTheme="minorHAnsi"/>
+          <w:color w:val="000000"/>
+        </w:rPr>
+      </w:pPr>
     </w:p>
     <w:p>
       <w:pPr>
@@ -4718,83 +4570,14 @@
           <w:u w:color="000000"/>
         </w:rPr>
       </w:pPr>
-    </w:p>
-    <w:p>
-      <w:pPr>
-        <w:pStyle w:val="NormalWeb"/>
-        <w:spacing w:before="0" w:beforeAutospacing="0" w:after="0" w:afterAutospacing="0"/>
-        <w:ind w:left="720" w:hanging="720"/>
-        <w:rPr>
-          <w:rFonts w:asciiTheme="minorHAnsi" w:hAnsiTheme="minorHAnsi"/>
-          <w:color w:val="000000"/>
-        </w:rPr>
-      </w:pPr>
-      <w:r>
-        <w:rPr>
-          <w:rFonts w:asciiTheme="minorHAnsi" w:hAnsiTheme="minorHAnsi"/>
-          <w:color w:val="000000"/>
-        </w:rPr>
-        <w:t xml:space="preserve">Peterson, A. T., J. </w:t>
-      </w:r>
-      <w:proofErr w:type="spellStart"/>
-      <w:r>
-        <w:rPr>
-          <w:rFonts w:asciiTheme="minorHAnsi" w:hAnsiTheme="minorHAnsi"/>
-          <w:color w:val="000000"/>
-        </w:rPr>
-        <w:t>Soberón</w:t>
-      </w:r>
-      <w:proofErr w:type="spellEnd"/>
-      <w:r>
-        <w:rPr>
-          <w:rFonts w:asciiTheme="minorHAnsi" w:hAnsiTheme="minorHAnsi"/>
-          <w:color w:val="000000"/>
-        </w:rPr>
-        <w:t>, and V. Sánchez-Cordero. "Conservatism of Ecological Niches in Evolutionary Time."</w:t>
-      </w:r>
-      <w:r>
-        <w:rPr>
-          <w:rStyle w:val="apple-converted-space"/>
-          <w:rFonts w:asciiTheme="minorHAnsi" w:hAnsiTheme="minorHAnsi"/>
-          <w:color w:val="000000"/>
-        </w:rPr>
-        <w:t> </w:t>
-      </w:r>
-      <w:r>
-        <w:rPr>
-          <w:rFonts w:asciiTheme="minorHAnsi" w:hAnsiTheme="minorHAnsi"/>
-          <w:i/>
-          <w:iCs/>
-          <w:color w:val="000000"/>
-        </w:rPr>
-        <w:t>Science</w:t>
-      </w:r>
-      <w:r>
-        <w:rPr>
-          <w:rStyle w:val="apple-converted-space"/>
-          <w:rFonts w:asciiTheme="minorHAnsi" w:hAnsiTheme="minorHAnsi"/>
-          <w:color w:val="000000"/>
-        </w:rPr>
-        <w:t> </w:t>
-      </w:r>
-      <w:r>
-        <w:rPr>
-          <w:rFonts w:asciiTheme="minorHAnsi" w:hAnsiTheme="minorHAnsi"/>
-          <w:color w:val="000000"/>
-        </w:rPr>
-        <w:t>285.5431 (1999): 1265-7. Print.</w:t>
-      </w:r>
-    </w:p>
-    <w:p>
-      <w:pPr>
-        <w:pStyle w:val="NormalWeb"/>
-        <w:spacing w:before="0" w:beforeAutospacing="0" w:after="0" w:afterAutospacing="0"/>
-        <w:ind w:left="720" w:hanging="720"/>
-        <w:rPr>
-          <w:rFonts w:asciiTheme="minorHAnsi" w:hAnsiTheme="minorHAnsi"/>
-          <w:color w:val="000000"/>
-        </w:rPr>
-      </w:pPr>
+      <w:r>
+        <w:rPr>
+          <w:rFonts w:cs="Calibri Light"/>
+          <w:color w:val="000000"/>
+          <w:u w:color="000000"/>
+        </w:rPr>
+        <w:t>Pigot, Alex L., and Joseph A. Tobias. "Species Interactions Constrain Geographic Range Expansion Over Evolutionary Time." Ecology Letters 16.3 (2013): 330-8. Print.</w:t>
+      </w:r>
     </w:p>
     <w:p>
       <w:pPr>
@@ -4823,14 +4606,6 @@
           <w:u w:color="000000"/>
         </w:rPr>
       </w:pPr>
-      <w:r>
-        <w:rPr>
-          <w:rFonts w:cs="Calibri Light"/>
-          <w:color w:val="000000"/>
-          <w:u w:color="000000"/>
-        </w:rPr>
-        <w:t>Pigot, Alex L., and Joseph A. Tobias. "Species Interactions Constrain Geographic Range Expansion Over Evolutionary Time." Ecology Letters 16.3 (2013): 330-8. Print.</w:t>
-      </w:r>
     </w:p>
     <w:p>
       <w:pPr>
@@ -4859,6 +4634,14 @@
           <w:u w:color="000000"/>
         </w:rPr>
       </w:pPr>
+      <w:r>
+        <w:rPr>
+          <w:rFonts w:cs="Calibri Light"/>
+          <w:color w:val="000000"/>
+          <w:u w:color="000000"/>
+        </w:rPr>
+        <w:t>Sexton, Jason, et al. "Evolution and Ecology of Species Range Limits." Annual Review of Ecology, Evolution, and Systematics 40 (2009): 415. Print.</w:t>
+      </w:r>
     </w:p>
     <w:p>
       <w:pPr>
@@ -4887,14 +4670,6 @@
           <w:u w:color="000000"/>
         </w:rPr>
       </w:pPr>
-      <w:r>
-        <w:rPr>
-          <w:rFonts w:cs="Calibri Light"/>
-          <w:color w:val="000000"/>
-          <w:u w:color="000000"/>
-        </w:rPr>
-        <w:t>Sexton, Jason, et al. "Evolution and Ecology of Species Range Limits." Annual Review of Ecology, Evolution, and Systematics 40 (2009): 415. Print.</w:t>
-      </w:r>
     </w:p>
     <w:p>
       <w:pPr>
@@ -4923,6 +4698,14 @@
           <w:u w:color="000000"/>
         </w:rPr>
       </w:pPr>
+      <w:r>
+        <w:rPr>
+          <w:rFonts w:cs="Calibri Light"/>
+          <w:color w:val="000000"/>
+          <w:u w:color="000000"/>
+        </w:rPr>
+        <w:t>Stahl, Ulrike, Björn Reu, and Christian Wirth. "Predicting Species' Range Limits from Functional Traits for the Tree Flora of North America." Proceedings of the National Academy of Sciences of the United States of America 111.38 (2014): 13739. Print.</w:t>
+      </w:r>
     </w:p>
     <w:p>
       <w:pPr>
@@ -4951,50 +4734,6 @@
           <w:u w:color="000000"/>
         </w:rPr>
       </w:pPr>
-      <w:r>
-        <w:rPr>
-          <w:rFonts w:cs="Calibri Light"/>
-          <w:color w:val="000000"/>
-          <w:u w:color="000000"/>
-        </w:rPr>
-        <w:t xml:space="preserve">Stahl, Ulrike, </w:t>
-      </w:r>
-      <w:proofErr w:type="spellStart"/>
-      <w:r>
-        <w:rPr>
-          <w:rFonts w:cs="Calibri Light"/>
-          <w:color w:val="000000"/>
-          <w:u w:color="000000"/>
-        </w:rPr>
-        <w:t>Björn</w:t>
-      </w:r>
-      <w:proofErr w:type="spellEnd"/>
-      <w:r>
-        <w:rPr>
-          <w:rFonts w:cs="Calibri Light"/>
-          <w:color w:val="000000"/>
-          <w:u w:color="000000"/>
-        </w:rPr>
-        <w:t xml:space="preserve"> </w:t>
-      </w:r>
-      <w:proofErr w:type="spellStart"/>
-      <w:r>
-        <w:rPr>
-          <w:rFonts w:cs="Calibri Light"/>
-          <w:color w:val="000000"/>
-          <w:u w:color="000000"/>
-        </w:rPr>
-        <w:t>Reu</w:t>
-      </w:r>
-      <w:proofErr w:type="spellEnd"/>
-      <w:r>
-        <w:rPr>
-          <w:rFonts w:cs="Calibri Light"/>
-          <w:color w:val="000000"/>
-          <w:u w:color="000000"/>
-        </w:rPr>
-        <w:t>, and Christian Wirth. "Predicting Species' Range Limits from Functional Traits for the Tree Flora of North America." Proceedings of the National Academy of Sciences of the United States of America 111.38 (2014): 13739. Print.</w:t>
-      </w:r>
     </w:p>
     <w:p>
       <w:pPr>
@@ -5018,11 +4757,17 @@
         <w:adjustRightInd w:val="0"/>
         <w:ind w:left="720" w:hanging="720"/>
         <w:rPr>
-          <w:rFonts w:cs="Calibri Light"/>
-          <w:color w:val="000000"/>
-          <w:u w:color="000000"/>
-        </w:rPr>
-      </w:pPr>
+          <w:rFonts w:cs="Calibri"/>
+          <w:color w:val="000000"/>
+        </w:rPr>
+      </w:pPr>
+      <w:r>
+        <w:rPr>
+          <w:rFonts w:cs="Calibri"/>
+          <w:color w:val="000000"/>
+        </w:rPr>
+        <w:t>Suttle, K. B., Meredith A. Thomsen, and Mary E. Power. "Species Interactions Reverse Grassland Responses to Changing Climate." Science (New York, N.Y.) 315.5812 (2007): 640. Print.</w:t>
+      </w:r>
     </w:p>
     <w:p>
       <w:pPr>
@@ -5046,25 +4791,28 @@
         <w:adjustRightInd w:val="0"/>
         <w:ind w:left="720" w:hanging="720"/>
         <w:rPr>
-          <w:rFonts w:cs="Calibri"/>
-          <w:color w:val="000000"/>
-        </w:rPr>
-      </w:pPr>
-      <w:proofErr w:type="spellStart"/>
-      <w:r>
-        <w:rPr>
-          <w:rFonts w:cs="Calibri"/>
-          <w:color w:val="000000"/>
-        </w:rPr>
-        <w:t>Suttle</w:t>
-      </w:r>
-      <w:proofErr w:type="spellEnd"/>
-      <w:r>
-        <w:rPr>
-          <w:rFonts w:cs="Calibri"/>
-          <w:color w:val="000000"/>
-        </w:rPr>
-        <w:t>, K. B., Meredith A. Thomsen, and Mary E. Power. "Species Interactions Reverse Grassland Responses to Changing Climate." Science (New York, N.Y.) 315.5812 (2007): 640. Print.</w:t>
+          <w:rFonts w:cs="Calibri Light"/>
+          <w:color w:val="000000"/>
+          <w:u w:color="000000"/>
+        </w:rPr>
+      </w:pPr>
+    </w:p>
+    <w:p>
+      <w:pPr>
+        <w:ind w:left="720" w:hanging="720"/>
+        <w:rPr>
+          <w:rFonts w:cs="Calibri Light"/>
+          <w:color w:val="000000"/>
+          <w:u w:color="000000"/>
+        </w:rPr>
+      </w:pPr>
+      <w:r>
+        <w:rPr>
+          <w:rFonts w:cs="Calibri Light"/>
+          <w:color w:val="000000"/>
+          <w:u w:color="000000"/>
+        </w:rPr>
+        <w:t>Thomas, Chris D., Aldina M. A. Franco, and Jane K. Hill. "Range Retractions and Extinction in the Face of Climate Warming." Trends in Ecology &amp; Evolution 21.8 (2006): 415-6. Print.</w:t>
       </w:r>
     </w:p>
     <w:p>
@@ -5097,42 +4845,6 @@
     </w:p>
     <w:p>
       <w:pPr>
-        <w:ind w:left="720" w:hanging="720"/>
-        <w:rPr>
-          <w:rFonts w:cs="Calibri Light"/>
-          <w:color w:val="000000"/>
-          <w:u w:color="000000"/>
-        </w:rPr>
-      </w:pPr>
-      <w:r>
-        <w:rPr>
-          <w:rFonts w:cs="Calibri Light"/>
-          <w:color w:val="000000"/>
-          <w:u w:color="000000"/>
-        </w:rPr>
-        <w:t xml:space="preserve">Thomas, Chris D., </w:t>
-      </w:r>
-      <w:proofErr w:type="spellStart"/>
-      <w:r>
-        <w:rPr>
-          <w:rFonts w:cs="Calibri Light"/>
-          <w:color w:val="000000"/>
-          <w:u w:color="000000"/>
-        </w:rPr>
-        <w:t>Aldina</w:t>
-      </w:r>
-      <w:proofErr w:type="spellEnd"/>
-      <w:r>
-        <w:rPr>
-          <w:rFonts w:cs="Calibri Light"/>
-          <w:color w:val="000000"/>
-          <w:u w:color="000000"/>
-        </w:rPr>
-        <w:t xml:space="preserve"> M. A. Franco, and Jane K. Hill. "Range Retractions and Extinction in the Face of Climate Warming." Trends in Ecology &amp; Evolution 21.8 (2006): 415-6. Print.</w:t>
-      </w:r>
-    </w:p>
-    <w:p>
-      <w:pPr>
         <w:widowControl w:val="0"/>
         <w:tabs>
           <w:tab w:val="left" w:pos="560"/>
@@ -5158,6 +4870,14 @@
           <w:u w:color="000000"/>
         </w:rPr>
       </w:pPr>
+      <w:r>
+        <w:rPr>
+          <w:rFonts w:cs="Calibri Light"/>
+          <w:color w:val="000000"/>
+          <w:u w:color="000000"/>
+        </w:rPr>
+        <w:t>Urban, Mark C., Josh J. Tewksbury, and Kimberly S. Sheldon. "On a Collision Course: Competition and Dispersal Differences Create no- Analogue Communities and Cause Extinctions during Climate Change." Proceedings of the Royal Society B 279.1735 (2012): 2072-80. Print.</w:t>
+      </w:r>
     </w:p>
     <w:p>
       <w:pPr>
@@ -5186,90 +4906,28 @@
           <w:u w:color="000000"/>
         </w:rPr>
       </w:pPr>
-      <w:r>
-        <w:rPr>
-          <w:rFonts w:cs="Calibri Light"/>
-          <w:color w:val="000000"/>
-          <w:u w:color="000000"/>
-        </w:rPr>
-        <w:t>Urban, Mark C., Josh J. Tewksbury, and Kimberly S. Sheldon. "On a Collision Course: Competition and Dispersal Differences Create no- Analogue Communities and Cause Extinctions during Climate Change." Proceedings of the Royal Society B 279.1735 (2012): 2072-80. Print.</w:t>
-      </w:r>
-    </w:p>
-    <w:p>
-      <w:pPr>
-        <w:widowControl w:val="0"/>
-        <w:tabs>
-          <w:tab w:val="left" w:pos="560"/>
-          <w:tab w:val="left" w:pos="1120"/>
-          <w:tab w:val="left" w:pos="1680"/>
-          <w:tab w:val="left" w:pos="2240"/>
-          <w:tab w:val="left" w:pos="2800"/>
-          <w:tab w:val="left" w:pos="3360"/>
-          <w:tab w:val="left" w:pos="3920"/>
-          <w:tab w:val="left" w:pos="4480"/>
-          <w:tab w:val="left" w:pos="5040"/>
-          <w:tab w:val="left" w:pos="5600"/>
-          <w:tab w:val="left" w:pos="6160"/>
-          <w:tab w:val="left" w:pos="6720"/>
-        </w:tabs>
-        <w:autoSpaceDE w:val="0"/>
-        <w:autoSpaceDN w:val="0"/>
-        <w:adjustRightInd w:val="0"/>
+    </w:p>
+    <w:p>
+      <w:pPr>
         <w:ind w:left="720" w:hanging="720"/>
         <w:rPr>
-          <w:rFonts w:cs="Calibri Light"/>
-          <w:color w:val="000000"/>
-          <w:u w:color="000000"/>
-        </w:rPr>
-      </w:pPr>
-    </w:p>
-    <w:p>
-      <w:pPr>
-        <w:ind w:left="720" w:hanging="720"/>
-        <w:rPr>
           <w:rFonts w:eastAsia="Times New Roman" w:cs="Times New Roman"/>
         </w:rPr>
       </w:pPr>
-      <w:proofErr w:type="spellStart"/>
       <w:r>
         <w:rPr>
           <w:rFonts w:eastAsia="Times New Roman" w:cs="Times New Roman"/>
           <w:color w:val="000000"/>
         </w:rPr>
-        <w:t>Weiher</w:t>
-      </w:r>
-      <w:proofErr w:type="spellEnd"/>
+        <w:t>Weiher, Evan, and Paul A. Keddy. "Community Assembly Rules, Morphological Dispersion, and the Coexistence of Plant Species."</w:t>
+      </w:r>
       <w:r>
         <w:rPr>
           <w:rFonts w:eastAsia="Times New Roman" w:cs="Times New Roman"/>
           <w:color w:val="000000"/>
         </w:rPr>
-        <w:t xml:space="preserve">, Evan, and Paul A. </w:t>
-      </w:r>
-      <w:proofErr w:type="spellStart"/>
-      <w:r>
-        <w:rPr>
-          <w:rFonts w:eastAsia="Times New Roman" w:cs="Times New Roman"/>
-          <w:color w:val="000000"/>
-        </w:rPr>
-        <w:t>Keddy</w:t>
-      </w:r>
-      <w:proofErr w:type="spellEnd"/>
-      <w:r>
-        <w:rPr>
-          <w:rFonts w:eastAsia="Times New Roman" w:cs="Times New Roman"/>
-          <w:color w:val="000000"/>
-        </w:rPr>
-        <w:t>. "Community Assembly Rules, Morphological Dispersion, and the Coexistence of Plant Species."</w:t>
-      </w:r>
-      <w:r>
-        <w:rPr>
-          <w:rFonts w:eastAsia="Times New Roman" w:cs="Times New Roman"/>
-          <w:color w:val="000000"/>
-        </w:rPr>
         <w:t> </w:t>
       </w:r>
-      <w:proofErr w:type="spellStart"/>
       <w:r>
         <w:rPr>
           <w:rFonts w:eastAsia="Times New Roman" w:cs="Times New Roman"/>
@@ -5279,7 +4937,6 @@
         </w:rPr>
         <w:t>Oikos</w:t>
       </w:r>
-      <w:proofErr w:type="spellEnd"/>
       <w:r>
         <w:rPr>
           <w:rFonts w:eastAsia="Times New Roman" w:cs="Times New Roman"/>
@@ -5296,13 +4953,240 @@
       </w:r>
     </w:p>
     <w:sectPr>
+      <w:headerReference w:type="even" r:id="rId9"/>
+      <w:headerReference w:type="default" r:id="rId10"/>
+      <w:headerReference w:type="first" r:id="rId11"/>
       <w:pgSz w:w="12240" w:h="15840"/>
       <w:pgMar w:top="1440" w:right="1440" w:bottom="1440" w:left="1440" w:header="720" w:footer="720" w:gutter="0"/>
       <w:cols w:space="720"/>
       <w:noEndnote/>
+      <w:titlePg/>
+      <w:docGrid w:linePitch="326"/>
     </w:sectPr>
   </w:body>
 </w:document>
+</file>
+
+<file path=word/endnotes.xml><?xml version="1.0" encoding="utf-8"?>
+<w:endnotes xmlns:wpc="http://schemas.microsoft.com/office/word/2010/wordprocessingCanvas" xmlns:mo="http://schemas.microsoft.com/office/mac/office/2008/main" xmlns:mc="http://schemas.openxmlformats.org/markup-compatibility/2006" xmlns:mv="urn:schemas-microsoft-com:mac:vml" xmlns:o="urn:schemas-microsoft-com:office:office" xmlns:r="http://schemas.openxmlformats.org/officeDocument/2006/relationships" xmlns:m="http://schemas.openxmlformats.org/officeDocument/2006/math" xmlns:v="urn:schemas-microsoft-com:vml" xmlns:wp14="http://schemas.microsoft.com/office/word/2010/wordprocessingDrawing" xmlns:wp="http://schemas.openxmlformats.org/drawingml/2006/wordprocessingDrawing" xmlns:w10="urn:schemas-microsoft-com:office:word" xmlns:w="http://schemas.openxmlformats.org/wordprocessingml/2006/main" xmlns:w14="http://schemas.microsoft.com/office/word/2010/wordml" xmlns:w15="http://schemas.microsoft.com/office/word/2012/wordml" xmlns:wpg="http://schemas.microsoft.com/office/word/2010/wordprocessingGroup" xmlns:wpi="http://schemas.microsoft.com/office/word/2010/wordprocessingInk" xmlns:wne="http://schemas.microsoft.com/office/word/2006/wordml" xmlns:wps="http://schemas.microsoft.com/office/word/2010/wordprocessingShape" mc:Ignorable="w14 w15 wp14">
+  <w:endnote w:type="separator" w:id="-1">
+    <w:p>
+      <w:r>
+        <w:separator/>
+      </w:r>
+    </w:p>
+  </w:endnote>
+  <w:endnote w:type="continuationSeparator" w:id="0">
+    <w:p>
+      <w:r>
+        <w:continuationSeparator/>
+      </w:r>
+    </w:p>
+  </w:endnote>
+</w:endnotes>
+</file>
+
+<file path=word/footnotes.xml><?xml version="1.0" encoding="utf-8"?>
+<w:footnotes xmlns:wpc="http://schemas.microsoft.com/office/word/2010/wordprocessingCanvas" xmlns:mo="http://schemas.microsoft.com/office/mac/office/2008/main" xmlns:mc="http://schemas.openxmlformats.org/markup-compatibility/2006" xmlns:mv="urn:schemas-microsoft-com:mac:vml" xmlns:o="urn:schemas-microsoft-com:office:office" xmlns:r="http://schemas.openxmlformats.org/officeDocument/2006/relationships" xmlns:m="http://schemas.openxmlformats.org/officeDocument/2006/math" xmlns:v="urn:schemas-microsoft-com:vml" xmlns:wp14="http://schemas.microsoft.com/office/word/2010/wordprocessingDrawing" xmlns:wp="http://schemas.openxmlformats.org/drawingml/2006/wordprocessingDrawing" xmlns:w10="urn:schemas-microsoft-com:office:word" xmlns:w="http://schemas.openxmlformats.org/wordprocessingml/2006/main" xmlns:w14="http://schemas.microsoft.com/office/word/2010/wordml" xmlns:w15="http://schemas.microsoft.com/office/word/2012/wordml" xmlns:wpg="http://schemas.microsoft.com/office/word/2010/wordprocessingGroup" xmlns:wpi="http://schemas.microsoft.com/office/word/2010/wordprocessingInk" xmlns:wne="http://schemas.microsoft.com/office/word/2006/wordml" xmlns:wps="http://schemas.microsoft.com/office/word/2010/wordprocessingShape" mc:Ignorable="w14 w15 wp14">
+  <w:footnote w:type="separator" w:id="-1">
+    <w:p>
+      <w:r>
+        <w:separator/>
+      </w:r>
+    </w:p>
+  </w:footnote>
+  <w:footnote w:type="continuationSeparator" w:id="0">
+    <w:p>
+      <w:r>
+        <w:continuationSeparator/>
+      </w:r>
+    </w:p>
+  </w:footnote>
+</w:footnotes>
+</file>
+
+<file path=word/header1.xml><?xml version="1.0" encoding="utf-8"?>
+<w:hdr xmlns:wpc="http://schemas.microsoft.com/office/word/2010/wordprocessingCanvas" xmlns:mo="http://schemas.microsoft.com/office/mac/office/2008/main" xmlns:mc="http://schemas.openxmlformats.org/markup-compatibility/2006" xmlns:mv="urn:schemas-microsoft-com:mac:vml" xmlns:o="urn:schemas-microsoft-com:office:office" xmlns:r="http://schemas.openxmlformats.org/officeDocument/2006/relationships" xmlns:m="http://schemas.openxmlformats.org/officeDocument/2006/math" xmlns:v="urn:schemas-microsoft-com:vml" xmlns:wp14="http://schemas.microsoft.com/office/word/2010/wordprocessingDrawing" xmlns:wp="http://schemas.openxmlformats.org/drawingml/2006/wordprocessingDrawing" xmlns:w10="urn:schemas-microsoft-com:office:word" xmlns:w="http://schemas.openxmlformats.org/wordprocessingml/2006/main" xmlns:w14="http://schemas.microsoft.com/office/word/2010/wordml" xmlns:w15="http://schemas.microsoft.com/office/word/2012/wordml" xmlns:wpg="http://schemas.microsoft.com/office/word/2010/wordprocessingGroup" xmlns:wpi="http://schemas.microsoft.com/office/word/2010/wordprocessingInk" xmlns:wne="http://schemas.microsoft.com/office/word/2006/wordml" xmlns:wps="http://schemas.microsoft.com/office/word/2010/wordprocessingShape" mc:Ignorable="w14 w15 wp14">
+  <w:p>
+    <w:pPr>
+      <w:pStyle w:val="Header"/>
+      <w:framePr w:wrap="none" w:vAnchor="text" w:hAnchor="margin" w:xAlign="right" w:y="1"/>
+      <w:rPr>
+        <w:rStyle w:val="PageNumber"/>
+      </w:rPr>
+    </w:pPr>
+    <w:r>
+      <w:rPr>
+        <w:rStyle w:val="PageNumber"/>
+      </w:rPr>
+      <w:fldChar w:fldCharType="begin"/>
+    </w:r>
+    <w:r>
+      <w:rPr>
+        <w:rStyle w:val="PageNumber"/>
+      </w:rPr>
+      <w:instrText xml:space="preserve">PAGE  </w:instrText>
+    </w:r>
+    <w:r>
+      <w:rPr>
+        <w:rStyle w:val="PageNumber"/>
+      </w:rPr>
+      <w:fldChar w:fldCharType="end"/>
+    </w:r>
+  </w:p>
+  <w:p>
+    <w:pPr>
+      <w:pStyle w:val="Header"/>
+      <w:ind w:right="360"/>
+    </w:pPr>
+  </w:p>
+</w:hdr>
+</file>
+
+<file path=word/header2.xml><?xml version="1.0" encoding="utf-8"?>
+<w:hdr xmlns:wpc="http://schemas.microsoft.com/office/word/2010/wordprocessingCanvas" xmlns:mo="http://schemas.microsoft.com/office/mac/office/2008/main" xmlns:mc="http://schemas.openxmlformats.org/markup-compatibility/2006" xmlns:mv="urn:schemas-microsoft-com:mac:vml" xmlns:o="urn:schemas-microsoft-com:office:office" xmlns:r="http://schemas.openxmlformats.org/officeDocument/2006/relationships" xmlns:m="http://schemas.openxmlformats.org/officeDocument/2006/math" xmlns:v="urn:schemas-microsoft-com:vml" xmlns:wp14="http://schemas.microsoft.com/office/word/2010/wordprocessingDrawing" xmlns:wp="http://schemas.openxmlformats.org/drawingml/2006/wordprocessingDrawing" xmlns:w10="urn:schemas-microsoft-com:office:word" xmlns:w="http://schemas.openxmlformats.org/wordprocessingml/2006/main" xmlns:w14="http://schemas.microsoft.com/office/word/2010/wordml" xmlns:w15="http://schemas.microsoft.com/office/word/2012/wordml" xmlns:wpg="http://schemas.microsoft.com/office/word/2010/wordprocessingGroup" xmlns:wpi="http://schemas.microsoft.com/office/word/2010/wordprocessingInk" xmlns:wne="http://schemas.microsoft.com/office/word/2006/wordml" xmlns:wps="http://schemas.microsoft.com/office/word/2010/wordprocessingShape" mc:Ignorable="w14 w15 wp14">
+  <w:p>
+    <w:pPr>
+      <w:pStyle w:val="Header"/>
+      <w:framePr w:wrap="none" w:vAnchor="text" w:hAnchor="margin" w:xAlign="right" w:y="1"/>
+      <w:rPr>
+        <w:rStyle w:val="PageNumber"/>
+      </w:rPr>
+    </w:pPr>
+    <w:r>
+      <w:rPr>
+        <w:rStyle w:val="PageNumber"/>
+      </w:rPr>
+      <w:t xml:space="preserve">Linder </w:t>
+    </w:r>
+    <w:r>
+      <w:rPr>
+        <w:rStyle w:val="PageNumber"/>
+      </w:rPr>
+      <w:fldChar w:fldCharType="begin"/>
+    </w:r>
+    <w:r>
+      <w:rPr>
+        <w:rStyle w:val="PageNumber"/>
+      </w:rPr>
+      <w:instrText xml:space="preserve">PAGE  </w:instrText>
+    </w:r>
+    <w:r>
+      <w:rPr>
+        <w:rStyle w:val="PageNumber"/>
+      </w:rPr>
+      <w:fldChar w:fldCharType="separate"/>
+    </w:r>
+    <w:r>
+      <w:rPr>
+        <w:rStyle w:val="PageNumber"/>
+        <w:noProof/>
+      </w:rPr>
+      <w:t>15</w:t>
+    </w:r>
+    <w:r>
+      <w:rPr>
+        <w:rStyle w:val="PageNumber"/>
+      </w:rPr>
+      <w:fldChar w:fldCharType="end"/>
+    </w:r>
+  </w:p>
+  <w:p>
+    <w:pPr>
+      <w:pStyle w:val="Header"/>
+      <w:ind w:right="360"/>
+    </w:pPr>
+  </w:p>
+</w:hdr>
+</file>
+
+<file path=word/header3.xml><?xml version="1.0" encoding="utf-8"?>
+<w:hdr xmlns:wpc="http://schemas.microsoft.com/office/word/2010/wordprocessingCanvas" xmlns:mo="http://schemas.microsoft.com/office/mac/office/2008/main" xmlns:mc="http://schemas.openxmlformats.org/markup-compatibility/2006" xmlns:mv="urn:schemas-microsoft-com:mac:vml" xmlns:o="urn:schemas-microsoft-com:office:office" xmlns:r="http://schemas.openxmlformats.org/officeDocument/2006/relationships" xmlns:m="http://schemas.openxmlformats.org/officeDocument/2006/math" xmlns:v="urn:schemas-microsoft-com:vml" xmlns:wp14="http://schemas.microsoft.com/office/word/2010/wordprocessingDrawing" xmlns:wp="http://schemas.openxmlformats.org/drawingml/2006/wordprocessingDrawing" xmlns:w10="urn:schemas-microsoft-com:office:word" xmlns:w="http://schemas.openxmlformats.org/wordprocessingml/2006/main" xmlns:w14="http://schemas.microsoft.com/office/word/2010/wordml" xmlns:w15="http://schemas.microsoft.com/office/word/2012/wordml" xmlns:wpg="http://schemas.microsoft.com/office/word/2010/wordprocessingGroup" xmlns:wpi="http://schemas.microsoft.com/office/word/2010/wordprocessingInk" xmlns:wne="http://schemas.microsoft.com/office/word/2006/wordml" xmlns:wps="http://schemas.microsoft.com/office/word/2010/wordprocessingShape" mc:Ignorable="w14 w15 wp14">
+  <w:p>
+    <w:pPr>
+      <w:pStyle w:val="Header"/>
+      <w:framePr w:wrap="none" w:vAnchor="text" w:hAnchor="margin" w:xAlign="right" w:y="1"/>
+      <w:rPr>
+        <w:rStyle w:val="PageNumber"/>
+      </w:rPr>
+    </w:pPr>
+    <w:r>
+      <w:rPr>
+        <w:rStyle w:val="PageNumber"/>
+      </w:rPr>
+      <w:t xml:space="preserve">Linder </w:t>
+    </w:r>
+    <w:r>
+      <w:rPr>
+        <w:rStyle w:val="PageNumber"/>
+      </w:rPr>
+      <w:fldChar w:fldCharType="begin"/>
+    </w:r>
+    <w:r>
+      <w:rPr>
+        <w:rStyle w:val="PageNumber"/>
+      </w:rPr>
+      <w:instrText xml:space="preserve">PAGE  </w:instrText>
+    </w:r>
+    <w:r>
+      <w:rPr>
+        <w:rStyle w:val="PageNumber"/>
+      </w:rPr>
+      <w:fldChar w:fldCharType="separate"/>
+    </w:r>
+    <w:r>
+      <w:rPr>
+        <w:rStyle w:val="PageNumber"/>
+        <w:noProof/>
+      </w:rPr>
+      <w:t>1</w:t>
+    </w:r>
+    <w:r>
+      <w:rPr>
+        <w:rStyle w:val="PageNumber"/>
+      </w:rPr>
+      <w:fldChar w:fldCharType="end"/>
+    </w:r>
+  </w:p>
+  <w:p>
+    <w:pPr>
+      <w:pStyle w:val="Header"/>
+      <w:ind w:right="360"/>
+    </w:pPr>
+    <w:r>
+      <w:t>Alice Linder</w:t>
+    </w:r>
+  </w:p>
+  <w:p>
+    <w:pPr>
+      <w:pStyle w:val="Header"/>
+    </w:pPr>
+    <w:r>
+      <w:t>Research Director: Dr. Lizzie Wolkovich</w:t>
+    </w:r>
+  </w:p>
+  <w:p>
+    <w:pPr>
+      <w:pStyle w:val="Header"/>
+    </w:pPr>
+    <w:r>
+      <w:t>OEB 99r</w:t>
+    </w:r>
+  </w:p>
+  <w:p>
+    <w:pPr>
+      <w:pStyle w:val="Header"/>
+    </w:pPr>
+    <w:r>
+      <w:t>2 December 2016</w:t>
+    </w:r>
+  </w:p>
+  <w:p>
+    <w:pPr>
+      <w:pStyle w:val="Header"/>
+    </w:pPr>
+  </w:p>
+</w:hdr>
 </file>
 
 <file path=word/numbering.xml><?xml version="1.0" encoding="utf-8"?>
@@ -6172,6 +6056,56 @@
       <w:rFonts w:ascii="Times New Roman" w:hAnsi="Times New Roman" w:cs="Times New Roman"/>
     </w:rPr>
   </w:style>
+  <w:style w:type="paragraph" w:styleId="Header">
+    <w:name w:val="header"/>
+    <w:basedOn w:val="Normal"/>
+    <w:link w:val="HeaderChar"/>
+    <w:uiPriority w:val="99"/>
+    <w:unhideWhenUsed/>
+    <w:rsid w:val="0073624D"/>
+    <w:pPr>
+      <w:tabs>
+        <w:tab w:val="center" w:pos="4680"/>
+        <w:tab w:val="right" w:pos="9360"/>
+      </w:tabs>
+    </w:pPr>
+  </w:style>
+  <w:style w:type="character" w:customStyle="1" w:styleId="HeaderChar">
+    <w:name w:val="Header Char"/>
+    <w:basedOn w:val="DefaultParagraphFont"/>
+    <w:link w:val="Header"/>
+    <w:uiPriority w:val="99"/>
+    <w:rsid w:val="0073624D"/>
+  </w:style>
+  <w:style w:type="paragraph" w:styleId="Footer">
+    <w:name w:val="footer"/>
+    <w:basedOn w:val="Normal"/>
+    <w:link w:val="FooterChar"/>
+    <w:uiPriority w:val="99"/>
+    <w:unhideWhenUsed/>
+    <w:rsid w:val="0073624D"/>
+    <w:pPr>
+      <w:tabs>
+        <w:tab w:val="center" w:pos="4680"/>
+        <w:tab w:val="right" w:pos="9360"/>
+      </w:tabs>
+    </w:pPr>
+  </w:style>
+  <w:style w:type="character" w:customStyle="1" w:styleId="FooterChar">
+    <w:name w:val="Footer Char"/>
+    <w:basedOn w:val="DefaultParagraphFont"/>
+    <w:link w:val="Footer"/>
+    <w:uiPriority w:val="99"/>
+    <w:rsid w:val="0073624D"/>
+  </w:style>
+  <w:style w:type="character" w:styleId="PageNumber">
+    <w:name w:val="page number"/>
+    <w:basedOn w:val="DefaultParagraphFont"/>
+    <w:uiPriority w:val="99"/>
+    <w:semiHidden/>
+    <w:unhideWhenUsed/>
+    <w:rsid w:val="0073624D"/>
+  </w:style>
 </w:styles>
 </file>
 
@@ -6441,7 +6375,7 @@
 </file>
 
 <file path=customXml/itemProps1.xml><?xml version="1.0" encoding="utf-8"?>
-<ds:datastoreItem xmlns:ds="http://schemas.openxmlformats.org/officeDocument/2006/customXml" ds:itemID="{2E5F240E-5324-1B46-8013-7EBE88C5BE4D}">
+<ds:datastoreItem xmlns:ds="http://schemas.openxmlformats.org/officeDocument/2006/customXml" ds:itemID="{F4DD609B-3469-1140-8915-CDB950175648}">
   <ds:schemaRefs>
     <ds:schemaRef ds:uri="http://schemas.openxmlformats.org/officeDocument/2006/bibliography"/>
   </ds:schemaRefs>

</xml_diff>

<commit_message>
Fig2 code and figure added
</commit_message>
<xml_diff>
--- a/docs/Linder_ThesisDraft.docx
+++ b/docs/Linder_ThesisDraft.docx
@@ -3011,17 +3011,7 @@
           <w:color w:val="000000"/>
           <w:u w:color="000000"/>
         </w:rPr>
-        <w:t>Data on the functional traits Specific Leaf Area (SLA), Leaf N%, leaf dry matter content, and height were all collected for at least six individua</w:t>
-      </w:r>
-      <w:bookmarkStart w:id="0" w:name="_GoBack"/>
-      <w:bookmarkEnd w:id="0"/>
-      <w:r>
-        <w:rPr>
-          <w:rFonts w:asciiTheme="majorHAnsi" w:hAnsiTheme="majorHAnsi" w:cs="Times New Roman"/>
-          <w:color w:val="000000"/>
-          <w:u w:color="000000"/>
-        </w:rPr>
-        <w:t xml:space="preserve">ls of the six species across the four sites (when applicable). Samples were processed in the John Torrey laboratory at the Harvard Forest. When possible, leaf samples were collected near the center of the tree canopy. Leaf size was measured using the LI-COR 3100 leaf area meter. To account for variation within an individual, a wide range of leaf sizes were measured to achieve a representative average size. Specific leaf area (SLA) was determined by the leaf size divided by dry mass of the leaves (Cornelissen 2003). The leaves were weighed after drying for than 24 hours at 60 </w:t>
+        <w:t xml:space="preserve">Data on the functional traits Specific Leaf Area (SLA), Leaf N%, leaf dry matter content, and height were all collected for at least six individuals of the six species across the four sites (when applicable). Samples were processed in the John Torrey laboratory at the Harvard Forest. When possible, leaf samples were collected near the center of the tree canopy. Leaf size was measured using the LI-COR 3100 leaf area meter. To account for variation within an individual, a wide range of leaf sizes were measured to achieve a representative average size. Specific leaf area (SLA) was determined by the leaf size divided by dry mass of the leaves (Cornelissen 2003). The leaves were weighed after drying for than 24 hours at 60 </w:t>
       </w:r>
       <w:r>
         <w:rPr>
@@ -4941,6 +4931,112 @@
           <w:rFonts w:asciiTheme="majorHAnsi" w:eastAsia="Times New Roman" w:hAnsiTheme="majorHAnsi" w:cs="Times New Roman"/>
         </w:rPr>
       </w:pPr>
+    </w:p>
+    <w:p>
+      <w:pPr>
+        <w:ind w:left="720" w:hanging="720"/>
+        <w:rPr>
+          <w:rFonts w:asciiTheme="majorHAnsi" w:eastAsia="Times New Roman" w:hAnsiTheme="majorHAnsi" w:cs="Times New Roman"/>
+        </w:rPr>
+      </w:pPr>
+      <w:r>
+        <w:rPr>
+          <w:rFonts w:asciiTheme="majorHAnsi" w:eastAsia="Times New Roman" w:hAnsiTheme="majorHAnsi" w:cs="Times New Roman"/>
+        </w:rPr>
+        <w:t>40-60 pages</w:t>
+      </w:r>
+    </w:p>
+    <w:p>
+      <w:pPr>
+        <w:ind w:left="720" w:hanging="720"/>
+        <w:rPr>
+          <w:rFonts w:asciiTheme="majorHAnsi" w:eastAsia="Times New Roman" w:hAnsiTheme="majorHAnsi" w:cs="Times New Roman"/>
+        </w:rPr>
+      </w:pPr>
+    </w:p>
+    <w:p>
+      <w:pPr>
+        <w:ind w:left="720" w:hanging="720"/>
+        <w:rPr>
+          <w:rFonts w:asciiTheme="majorHAnsi" w:eastAsia="Times New Roman" w:hAnsiTheme="majorHAnsi" w:cs="Times New Roman"/>
+        </w:rPr>
+      </w:pPr>
+      <w:r>
+        <w:rPr>
+          <w:rFonts w:asciiTheme="majorHAnsi" w:eastAsia="Times New Roman" w:hAnsiTheme="majorHAnsi" w:cs="Times New Roman"/>
+        </w:rPr>
+        <w:t>Introduction: 12</w:t>
+      </w:r>
+      <w:r>
+        <w:rPr>
+          <w:rFonts w:asciiTheme="majorHAnsi" w:eastAsia="Times New Roman" w:hAnsiTheme="majorHAnsi" w:cs="Times New Roman"/>
+        </w:rPr>
+        <w:t xml:space="preserve"> pages</w:t>
+      </w:r>
+    </w:p>
+    <w:p>
+      <w:pPr>
+        <w:ind w:left="720" w:hanging="720"/>
+        <w:rPr>
+          <w:rFonts w:asciiTheme="majorHAnsi" w:eastAsia="Times New Roman" w:hAnsiTheme="majorHAnsi" w:cs="Times New Roman"/>
+        </w:rPr>
+      </w:pPr>
+      <w:r>
+        <w:rPr>
+          <w:rFonts w:asciiTheme="majorHAnsi" w:eastAsia="Times New Roman" w:hAnsiTheme="majorHAnsi" w:cs="Times New Roman"/>
+        </w:rPr>
+        <w:t xml:space="preserve">Methods: </w:t>
+      </w:r>
+      <w:r>
+        <w:rPr>
+          <w:rFonts w:asciiTheme="majorHAnsi" w:eastAsia="Times New Roman" w:hAnsiTheme="majorHAnsi" w:cs="Times New Roman"/>
+        </w:rPr>
+        <w:t>6 pages</w:t>
+      </w:r>
+    </w:p>
+    <w:p>
+      <w:pPr>
+        <w:ind w:left="720" w:hanging="720"/>
+        <w:rPr>
+          <w:rFonts w:asciiTheme="majorHAnsi" w:eastAsia="Times New Roman" w:hAnsiTheme="majorHAnsi" w:cs="Times New Roman"/>
+        </w:rPr>
+      </w:pPr>
+      <w:r>
+        <w:rPr>
+          <w:rFonts w:asciiTheme="majorHAnsi" w:eastAsia="Times New Roman" w:hAnsiTheme="majorHAnsi" w:cs="Times New Roman"/>
+        </w:rPr>
+        <w:t>Figures: 4 pages</w:t>
+      </w:r>
+    </w:p>
+    <w:p>
+      <w:pPr>
+        <w:ind w:left="720" w:hanging="720"/>
+        <w:rPr>
+          <w:rFonts w:asciiTheme="majorHAnsi" w:eastAsia="Times New Roman" w:hAnsiTheme="majorHAnsi" w:cs="Times New Roman"/>
+        </w:rPr>
+      </w:pPr>
+      <w:r>
+        <w:rPr>
+          <w:rFonts w:asciiTheme="majorHAnsi" w:eastAsia="Times New Roman" w:hAnsiTheme="majorHAnsi" w:cs="Times New Roman"/>
+        </w:rPr>
+        <w:t>Results: 6 pages</w:t>
+      </w:r>
+    </w:p>
+    <w:p>
+      <w:pPr>
+        <w:ind w:left="720" w:hanging="720"/>
+        <w:rPr>
+          <w:rFonts w:asciiTheme="majorHAnsi" w:eastAsia="Times New Roman" w:hAnsiTheme="majorHAnsi" w:cs="Times New Roman"/>
+        </w:rPr>
+      </w:pPr>
+      <w:r>
+        <w:rPr>
+          <w:rFonts w:asciiTheme="majorHAnsi" w:eastAsia="Times New Roman" w:hAnsiTheme="majorHAnsi" w:cs="Times New Roman"/>
+        </w:rPr>
+        <w:t>Discussion: 14 pages</w:t>
+      </w:r>
+      <w:bookmarkStart w:id="0" w:name="_GoBack"/>
+      <w:bookmarkEnd w:id="0"/>
     </w:p>
     <w:sectPr>
       <w:headerReference w:type="even" r:id="rId9"/>
@@ -5072,7 +5168,7 @@
         <w:rStyle w:val="PageNumber"/>
         <w:noProof/>
       </w:rPr>
-      <w:t>8</w:t>
+      <w:t>10</w:t>
     </w:r>
     <w:r>
       <w:rPr>
@@ -6365,7 +6461,7 @@
 </file>
 
 <file path=customXml/itemProps1.xml><?xml version="1.0" encoding="utf-8"?>
-<ds:datastoreItem xmlns:ds="http://schemas.openxmlformats.org/officeDocument/2006/customXml" ds:itemID="{FD6EDCE1-B267-5541-82F1-D2A2F8E1A920}">
+<ds:datastoreItem xmlns:ds="http://schemas.openxmlformats.org/officeDocument/2006/customXml" ds:itemID="{AF51E9A1-E72A-9544-A876-B3C2219177D8}">
   <ds:schemaRefs>
     <ds:schemaRef ds:uri="http://schemas.openxmlformats.org/officeDocument/2006/bibliography"/>
   </ds:schemaRefs>

</xml_diff>